<commit_message>
Nova organizacao do codigo, 3 arquivos, cronograma, relatorio e relatorio-cronograma, cada 1 com uma funcao diferente
</commit_message>
<xml_diff>
--- a/relatorios/Relatorio.docx
+++ b/relatorios/Relatorio.docx
@@ -2,8 +2,6 @@
 <file path=word/document.xml><?xml version="1.0" encoding="utf-8"?>
 <w:document xmlns:wpc="http://schemas.microsoft.com/office/word/2010/wordprocessingCanvas" xmlns:cx="http://schemas.microsoft.com/office/drawing/2014/chartex" xmlns:mc="http://schemas.openxmlformats.org/markup-compatibility/2006" xmlns:o="urn:schemas-microsoft-com:office:office" xmlns:r="http://schemas.openxmlformats.org/officeDocument/2006/relationships" xmlns:m="http://schemas.openxmlformats.org/officeDocument/2006/math" xmlns:v="urn:schemas-microsoft-com:vml" xmlns:wp14="http://schemas.microsoft.com/office/word/2010/wordprocessingDrawing" xmlns:wp="http://schemas.openxmlformats.org/drawingml/2006/wordprocessingDrawing" xmlns:w10="urn:schemas-microsoft-com:office:word" xmlns:w="http://schemas.openxmlformats.org/wordprocessingml/2006/main" xmlns:w14="http://schemas.microsoft.com/office/word/2010/wordml" xmlns:w15="http://schemas.microsoft.com/office/word/2012/wordml" xmlns:w16se="http://schemas.microsoft.com/office/word/2015/wordml/symex" xmlns:wpg="http://schemas.microsoft.com/office/word/2010/wordprocessingGroup" xmlns:wpi="http://schemas.microsoft.com/office/word/2010/wordprocessingInk" xmlns:wne="http://schemas.microsoft.com/office/word/2006/wordml" xmlns:wps="http://schemas.microsoft.com/office/word/2010/wordprocessingShape" mc:Ignorable="w14 w15 w16se wp14">
   <w:body>
-    <w:bookmarkStart w:id="0" w:name="_GoBack" w:displacedByCustomXml="next"/>
-    <w:bookmarkEnd w:id="0" w:displacedByCustomXml="next"/>
     <w:sdt>
       <w:sdtPr>
         <w:rPr>
@@ -1881,7 +1879,7 @@
           <w:sz w:val="28"/>
         </w:rPr>
       </w:pPr>
-      <w:bookmarkStart w:id="1" w:name="_Toc516004188"/>
+      <w:bookmarkStart w:id="0" w:name="_Toc516004188"/>
       <w:r>
         <w:rPr>
           <w:b/>
@@ -1889,7 +1887,7 @@
         </w:rPr>
         <w:t>Março</w:t>
       </w:r>
-      <w:bookmarkEnd w:id="1"/>
+      <w:bookmarkEnd w:id="0"/>
       <w:r>
         <w:rPr>
           <w:b/>
@@ -1988,7 +1986,7 @@
           <w:sz w:val="28"/>
         </w:rPr>
       </w:pPr>
-      <w:bookmarkStart w:id="2" w:name="_Toc516004189"/>
+      <w:bookmarkStart w:id="1" w:name="_Toc516004189"/>
       <w:r>
         <w:rPr>
           <w:b/>
@@ -1996,7 +1994,7 @@
         </w:rPr>
         <w:t>Abril</w:t>
       </w:r>
-      <w:bookmarkEnd w:id="2"/>
+      <w:bookmarkEnd w:id="1"/>
     </w:p>
     <w:p>
       <w:pPr>
@@ -2019,7 +2017,15 @@
         <w:t>8</w:t>
       </w:r>
       <w:r>
-        <w:t xml:space="preserve"> LEDs indicativ</w:t>
+        <w:t xml:space="preserve"> </w:t>
+      </w:r>
+      <w:proofErr w:type="spellStart"/>
+      <w:r>
+        <w:t>LEDs</w:t>
+      </w:r>
+      <w:proofErr w:type="spellEnd"/>
+      <w:r>
+        <w:t xml:space="preserve"> indicativ</w:t>
       </w:r>
       <w:r>
         <w:t>os para a realização de futuros testes com relação ao consumo.</w:t>
@@ -2054,7 +2060,7 @@
         </w:rPr>
         <w:tab/>
       </w:r>
-      <w:bookmarkStart w:id="3" w:name="_Toc516004190"/>
+      <w:bookmarkStart w:id="2" w:name="_Toc516004190"/>
       <w:r>
         <w:rPr>
           <w:rFonts w:ascii="Times New Roman" w:hAnsi="Times New Roman" w:cs="Times New Roman"/>
@@ -2069,7 +2075,7 @@
         </w:rPr>
         <w:t xml:space="preserve"> preliminar</w:t>
       </w:r>
-      <w:bookmarkEnd w:id="3"/>
+      <w:bookmarkEnd w:id="2"/>
     </w:p>
     <w:tbl>
       <w:tblPr>
@@ -2228,12 +2234,14 @@
                 <w:sz w:val="28"/>
               </w:rPr>
             </w:pPr>
+            <w:proofErr w:type="spellStart"/>
             <w:r>
               <w:rPr>
                 <w:sz w:val="28"/>
               </w:rPr>
               <w:t>mAh</w:t>
             </w:r>
+            <w:proofErr w:type="spellEnd"/>
           </w:p>
         </w:tc>
       </w:tr>
@@ -2411,9 +2419,11 @@
             <w:pPr>
               <w:jc w:val="both"/>
             </w:pPr>
+            <w:proofErr w:type="spellStart"/>
             <w:r>
               <w:t>Rontek</w:t>
             </w:r>
+            <w:proofErr w:type="spellEnd"/>
           </w:p>
         </w:tc>
         <w:tc>
@@ -2556,8 +2566,13 @@
               <w:jc w:val="both"/>
             </w:pPr>
             <w:r>
-              <w:t>AA NI-Mh</w:t>
-            </w:r>
+              <w:t>AA NI-</w:t>
+            </w:r>
+            <w:proofErr w:type="spellStart"/>
+            <w:r>
+              <w:t>Mh</w:t>
+            </w:r>
+            <w:proofErr w:type="spellEnd"/>
           </w:p>
         </w:tc>
         <w:tc>
@@ -2681,8 +2696,13 @@
               <w:jc w:val="both"/>
             </w:pPr>
             <w:r>
-              <w:t>AA NI-Cd</w:t>
-            </w:r>
+              <w:t>AA NI-</w:t>
+            </w:r>
+            <w:proofErr w:type="spellStart"/>
+            <w:r>
+              <w:t>Cd</w:t>
+            </w:r>
+            <w:proofErr w:type="spellEnd"/>
           </w:p>
         </w:tc>
         <w:tc>
@@ -2792,9 +2812,11 @@
             <w:pPr>
               <w:jc w:val="both"/>
             </w:pPr>
+            <w:proofErr w:type="spellStart"/>
             <w:r>
               <w:t>Rontek</w:t>
             </w:r>
+            <w:proofErr w:type="spellEnd"/>
           </w:p>
         </w:tc>
         <w:tc>
@@ -2806,8 +2828,13 @@
               <w:jc w:val="both"/>
             </w:pPr>
             <w:r>
-              <w:t>AA NI-Mh</w:t>
-            </w:r>
+              <w:t>AA NI-</w:t>
+            </w:r>
+            <w:proofErr w:type="spellStart"/>
+            <w:r>
+              <w:t>Mh</w:t>
+            </w:r>
+            <w:proofErr w:type="spellEnd"/>
           </w:p>
         </w:tc>
         <w:tc>
@@ -2917,9 +2944,11 @@
             <w:pPr>
               <w:jc w:val="both"/>
             </w:pPr>
+            <w:proofErr w:type="spellStart"/>
             <w:r>
               <w:t>Mox</w:t>
             </w:r>
+            <w:proofErr w:type="spellEnd"/>
           </w:p>
         </w:tc>
         <w:tc>
@@ -2930,9 +2959,11 @@
             <w:pPr>
               <w:jc w:val="both"/>
             </w:pPr>
+            <w:proofErr w:type="spellStart"/>
             <w:r>
               <w:t>Aaa</w:t>
             </w:r>
+            <w:proofErr w:type="spellEnd"/>
           </w:p>
         </w:tc>
         <w:tc>
@@ -3042,9 +3073,11 @@
             <w:pPr>
               <w:jc w:val="both"/>
             </w:pPr>
+            <w:proofErr w:type="spellStart"/>
             <w:r>
               <w:t>Knup</w:t>
             </w:r>
+            <w:proofErr w:type="spellEnd"/>
           </w:p>
         </w:tc>
         <w:tc>
@@ -3298,6 +3331,7 @@
             <w:pPr>
               <w:jc w:val="both"/>
             </w:pPr>
+            <w:proofErr w:type="spellStart"/>
             <w:r>
               <w:rPr>
                 <w:rFonts w:eastAsia="Times New Roman"/>
@@ -3306,6 +3340,7 @@
               </w:rPr>
               <w:t>FullyMax</w:t>
             </w:r>
+            <w:proofErr w:type="spellEnd"/>
           </w:p>
         </w:tc>
         <w:tc>
@@ -3461,9 +3496,11 @@
             <w:pPr>
               <w:jc w:val="both"/>
             </w:pPr>
+            <w:proofErr w:type="spellStart"/>
             <w:r>
               <w:t>Rontek</w:t>
             </w:r>
+            <w:proofErr w:type="spellEnd"/>
           </w:p>
         </w:tc>
         <w:tc>
@@ -3592,9 +3629,11 @@
             <w:pPr>
               <w:jc w:val="both"/>
             </w:pPr>
+            <w:proofErr w:type="spellStart"/>
             <w:r>
               <w:t>Rontek</w:t>
             </w:r>
+            <w:proofErr w:type="spellEnd"/>
           </w:p>
         </w:tc>
         <w:tc>
@@ -3717,9 +3756,11 @@
             <w:pPr>
               <w:jc w:val="both"/>
             </w:pPr>
+            <w:proofErr w:type="spellStart"/>
             <w:r>
               <w:t>Rontek</w:t>
             </w:r>
+            <w:proofErr w:type="spellEnd"/>
           </w:p>
         </w:tc>
         <w:tc>
@@ -3848,9 +3889,11 @@
             <w:pPr>
               <w:jc w:val="both"/>
             </w:pPr>
+            <w:proofErr w:type="spellStart"/>
             <w:r>
               <w:t>Rontek</w:t>
             </w:r>
+            <w:proofErr w:type="spellEnd"/>
           </w:p>
         </w:tc>
         <w:tc>
@@ -4000,7 +4043,7 @@
           <w:sz w:val="28"/>
         </w:rPr>
       </w:pPr>
-      <w:bookmarkStart w:id="4" w:name="_Toc516004191"/>
+      <w:bookmarkStart w:id="3" w:name="_Toc516004191"/>
       <w:r>
         <w:rPr>
           <w:b/>
@@ -4016,7 +4059,7 @@
         </w:rPr>
         <w:t>o</w:t>
       </w:r>
-      <w:bookmarkEnd w:id="4"/>
+      <w:bookmarkEnd w:id="3"/>
     </w:p>
     <w:p>
       <w:r>
@@ -4032,8 +4075,8 @@
           <w:sz w:val="28"/>
         </w:rPr>
       </w:pPr>
-      <w:bookmarkStart w:id="5" w:name="_Tabela_2_–"/>
-      <w:bookmarkEnd w:id="5"/>
+      <w:bookmarkStart w:id="4" w:name="_Tabela_2_–"/>
+      <w:bookmarkEnd w:id="4"/>
       <w:r>
         <w:rPr>
           <w:rFonts w:ascii="Times New Roman" w:hAnsi="Times New Roman" w:cs="Times New Roman"/>
@@ -4041,7 +4084,7 @@
         </w:rPr>
         <w:tab/>
       </w:r>
-      <w:bookmarkStart w:id="6" w:name="_Toc516004192"/>
+      <w:bookmarkStart w:id="5" w:name="_Toc516004192"/>
       <w:r>
         <w:rPr>
           <w:rFonts w:ascii="Times New Roman" w:hAnsi="Times New Roman" w:cs="Times New Roman"/>
@@ -4049,7 +4092,7 @@
         </w:rPr>
         <w:t>Tabela 2 – Modelos de baterias</w:t>
       </w:r>
-      <w:bookmarkEnd w:id="6"/>
+      <w:bookmarkEnd w:id="5"/>
     </w:p>
     <w:tbl>
       <w:tblPr>
@@ -4109,7 +4152,7 @@
                 <w:lang w:eastAsia="pt-BR"/>
               </w:rPr>
             </w:pPr>
-            <w:bookmarkStart w:id="7" w:name="_Hlk514176624"/>
+            <w:bookmarkStart w:id="6" w:name="_Hlk514176624"/>
             <w:r>
               <w:rPr>
                 <w:rFonts w:eastAsia="Times New Roman"/>
@@ -4366,6 +4409,7 @@
                 <w:lang w:eastAsia="pt-BR"/>
               </w:rPr>
             </w:pPr>
+            <w:proofErr w:type="spellStart"/>
             <w:r>
               <w:rPr>
                 <w:rFonts w:eastAsia="Times New Roman"/>
@@ -4376,6 +4420,7 @@
               </w:rPr>
               <w:t>mAh</w:t>
             </w:r>
+            <w:proofErr w:type="spellEnd"/>
           </w:p>
         </w:tc>
         <w:tc>
@@ -4745,7 +4790,7 @@
           </w:p>
         </w:tc>
       </w:tr>
-      <w:bookmarkStart w:id="8" w:name="tabela_01"/>
+      <w:bookmarkStart w:id="7" w:name="tabela_01"/>
       <w:tr>
         <w:trPr>
           <w:trHeight w:val="283"/>
@@ -4807,7 +4852,7 @@
               </w:rPr>
               <w:fldChar w:fldCharType="end"/>
             </w:r>
-            <w:bookmarkEnd w:id="8"/>
+            <w:bookmarkEnd w:id="7"/>
           </w:p>
         </w:tc>
         <w:tc>
@@ -4829,6 +4874,7 @@
                 <w:lang w:eastAsia="pt-BR"/>
               </w:rPr>
             </w:pPr>
+            <w:proofErr w:type="spellStart"/>
             <w:r>
               <w:rPr>
                 <w:rFonts w:eastAsia="Times New Roman"/>
@@ -4839,6 +4885,7 @@
               </w:rPr>
               <w:t>Rontek</w:t>
             </w:r>
+            <w:proofErr w:type="spellEnd"/>
           </w:p>
         </w:tc>
         <w:tc>
@@ -4891,6 +4938,7 @@
                 <w:lang w:eastAsia="pt-BR"/>
               </w:rPr>
             </w:pPr>
+            <w:proofErr w:type="spellStart"/>
             <w:r>
               <w:rPr>
                 <w:rFonts w:eastAsia="Times New Roman"/>
@@ -4901,6 +4949,7 @@
               </w:rPr>
               <w:t>Ni-cd</w:t>
             </w:r>
+            <w:proofErr w:type="spellEnd"/>
           </w:p>
         </w:tc>
         <w:tc>
@@ -5015,6 +5064,7 @@
                 <w:lang w:eastAsia="pt-BR"/>
               </w:rPr>
             </w:pPr>
+            <w:proofErr w:type="spellStart"/>
             <w:r>
               <w:rPr>
                 <w:rFonts w:eastAsia="Times New Roman"/>
@@ -5025,6 +5075,7 @@
               </w:rPr>
               <w:t>Aaa</w:t>
             </w:r>
+            <w:proofErr w:type="spellEnd"/>
           </w:p>
         </w:tc>
         <w:tc>
@@ -5183,7 +5234,7 @@
           </w:p>
         </w:tc>
       </w:tr>
-      <w:bookmarkStart w:id="9" w:name="tabela_02"/>
+      <w:bookmarkStart w:id="8" w:name="tabela_02"/>
       <w:tr>
         <w:trPr>
           <w:trHeight w:val="283"/>
@@ -5245,7 +5296,7 @@
               </w:rPr>
               <w:fldChar w:fldCharType="end"/>
             </w:r>
-            <w:bookmarkEnd w:id="9"/>
+            <w:bookmarkEnd w:id="8"/>
           </w:p>
         </w:tc>
         <w:tc>
@@ -5306,8 +5357,20 @@
                 <w:szCs w:val="16"/>
                 <w:lang w:eastAsia="pt-BR"/>
               </w:rPr>
-              <w:t>AA NI-Mh</w:t>
-            </w:r>
+              <w:t>AA NI-</w:t>
+            </w:r>
+            <w:proofErr w:type="spellStart"/>
+            <w:r>
+              <w:rPr>
+                <w:rFonts w:eastAsia="Times New Roman"/>
+                <w:color w:val="000000" w:themeColor="text1"/>
+                <w:sz w:val="16"/>
+                <w:szCs w:val="16"/>
+                <w:lang w:eastAsia="pt-BR"/>
+              </w:rPr>
+              <w:t>Mh</w:t>
+            </w:r>
+            <w:proofErr w:type="spellEnd"/>
           </w:p>
         </w:tc>
         <w:tc>
@@ -5329,6 +5392,7 @@
                 <w:lang w:eastAsia="pt-BR"/>
               </w:rPr>
             </w:pPr>
+            <w:proofErr w:type="spellStart"/>
             <w:r>
               <w:rPr>
                 <w:rFonts w:eastAsia="Times New Roman"/>
@@ -5339,6 +5403,7 @@
               </w:rPr>
               <w:t>Ni-mh</w:t>
             </w:r>
+            <w:proofErr w:type="spellEnd"/>
           </w:p>
         </w:tc>
         <w:tc>
@@ -5621,7 +5686,7 @@
           </w:p>
         </w:tc>
       </w:tr>
-      <w:bookmarkStart w:id="10" w:name="tabela_03"/>
+      <w:bookmarkStart w:id="9" w:name="tabela_03"/>
       <w:tr>
         <w:trPr>
           <w:trHeight w:val="283"/>
@@ -5683,7 +5748,7 @@
               </w:rPr>
               <w:fldChar w:fldCharType="end"/>
             </w:r>
-            <w:bookmarkEnd w:id="10"/>
+            <w:bookmarkEnd w:id="9"/>
           </w:p>
         </w:tc>
         <w:tc>
@@ -5744,8 +5809,20 @@
                 <w:szCs w:val="16"/>
                 <w:lang w:eastAsia="pt-BR"/>
               </w:rPr>
-              <w:t>AA NI-Cd</w:t>
-            </w:r>
+              <w:t>AA NI-</w:t>
+            </w:r>
+            <w:proofErr w:type="spellStart"/>
+            <w:r>
+              <w:rPr>
+                <w:rFonts w:eastAsia="Times New Roman"/>
+                <w:color w:val="000000" w:themeColor="text1"/>
+                <w:sz w:val="16"/>
+                <w:szCs w:val="16"/>
+                <w:lang w:eastAsia="pt-BR"/>
+              </w:rPr>
+              <w:t>Cd</w:t>
+            </w:r>
+            <w:proofErr w:type="spellEnd"/>
           </w:p>
         </w:tc>
         <w:tc>
@@ -5767,6 +5844,7 @@
                 <w:lang w:eastAsia="pt-BR"/>
               </w:rPr>
             </w:pPr>
+            <w:proofErr w:type="spellStart"/>
             <w:r>
               <w:rPr>
                 <w:rFonts w:eastAsia="Times New Roman"/>
@@ -5777,6 +5855,7 @@
               </w:rPr>
               <w:t>Ni-cd</w:t>
             </w:r>
+            <w:proofErr w:type="spellEnd"/>
           </w:p>
         </w:tc>
         <w:tc>
@@ -6059,7 +6138,7 @@
           </w:p>
         </w:tc>
       </w:tr>
-      <w:bookmarkStart w:id="11" w:name="tabela_04"/>
+      <w:bookmarkStart w:id="10" w:name="tabela_04"/>
       <w:tr>
         <w:trPr>
           <w:trHeight w:val="283"/>
@@ -6121,7 +6200,7 @@
               </w:rPr>
               <w:fldChar w:fldCharType="end"/>
             </w:r>
-            <w:bookmarkEnd w:id="11"/>
+            <w:bookmarkEnd w:id="10"/>
           </w:p>
         </w:tc>
         <w:tc>
@@ -6143,6 +6222,7 @@
                 <w:lang w:eastAsia="pt-BR"/>
               </w:rPr>
             </w:pPr>
+            <w:proofErr w:type="spellStart"/>
             <w:r>
               <w:rPr>
                 <w:rFonts w:eastAsia="Times New Roman"/>
@@ -6153,6 +6233,7 @@
               </w:rPr>
               <w:t>Rontek</w:t>
             </w:r>
+            <w:proofErr w:type="spellEnd"/>
           </w:p>
         </w:tc>
         <w:tc>
@@ -6182,8 +6263,20 @@
                 <w:szCs w:val="16"/>
                 <w:lang w:eastAsia="pt-BR"/>
               </w:rPr>
-              <w:t>AA NI-Mh</w:t>
-            </w:r>
+              <w:t>AA NI-</w:t>
+            </w:r>
+            <w:proofErr w:type="spellStart"/>
+            <w:r>
+              <w:rPr>
+                <w:rFonts w:eastAsia="Times New Roman"/>
+                <w:color w:val="000000" w:themeColor="text1"/>
+                <w:sz w:val="16"/>
+                <w:szCs w:val="16"/>
+                <w:lang w:eastAsia="pt-BR"/>
+              </w:rPr>
+              <w:t>Mh</w:t>
+            </w:r>
+            <w:proofErr w:type="spellEnd"/>
           </w:p>
         </w:tc>
         <w:tc>
@@ -6205,6 +6298,7 @@
                 <w:lang w:eastAsia="pt-BR"/>
               </w:rPr>
             </w:pPr>
+            <w:proofErr w:type="spellStart"/>
             <w:r>
               <w:rPr>
                 <w:rFonts w:eastAsia="Times New Roman"/>
@@ -6215,6 +6309,7 @@
               </w:rPr>
               <w:t>Ni-mh</w:t>
             </w:r>
+            <w:proofErr w:type="spellEnd"/>
           </w:p>
         </w:tc>
         <w:tc>
@@ -6497,7 +6592,7 @@
           </w:p>
         </w:tc>
       </w:tr>
-      <w:bookmarkStart w:id="12" w:name="tabela_05"/>
+      <w:bookmarkStart w:id="11" w:name="tabela_05"/>
       <w:tr>
         <w:trPr>
           <w:trHeight w:val="283"/>
@@ -6559,7 +6654,7 @@
               </w:rPr>
               <w:fldChar w:fldCharType="end"/>
             </w:r>
-            <w:bookmarkEnd w:id="12"/>
+            <w:bookmarkEnd w:id="11"/>
           </w:p>
         </w:tc>
         <w:tc>
@@ -6581,6 +6676,7 @@
                 <w:lang w:eastAsia="pt-BR"/>
               </w:rPr>
             </w:pPr>
+            <w:proofErr w:type="spellStart"/>
             <w:r>
               <w:rPr>
                 <w:rFonts w:eastAsia="Times New Roman"/>
@@ -6591,6 +6687,7 @@
               </w:rPr>
               <w:t>Mox</w:t>
             </w:r>
+            <w:proofErr w:type="spellEnd"/>
           </w:p>
         </w:tc>
         <w:tc>
@@ -6612,6 +6709,7 @@
                 <w:lang w:eastAsia="pt-BR"/>
               </w:rPr>
             </w:pPr>
+            <w:proofErr w:type="spellStart"/>
             <w:r>
               <w:rPr>
                 <w:rFonts w:eastAsia="Times New Roman"/>
@@ -6622,6 +6720,7 @@
               </w:rPr>
               <w:t>Aaa</w:t>
             </w:r>
+            <w:proofErr w:type="spellEnd"/>
           </w:p>
         </w:tc>
         <w:tc>
@@ -6643,6 +6742,7 @@
                 <w:lang w:eastAsia="pt-BR"/>
               </w:rPr>
             </w:pPr>
+            <w:proofErr w:type="spellStart"/>
             <w:r>
               <w:rPr>
                 <w:rFonts w:eastAsia="Times New Roman"/>
@@ -6653,6 +6753,7 @@
               </w:rPr>
               <w:t>Ni-mh</w:t>
             </w:r>
+            <w:proofErr w:type="spellEnd"/>
           </w:p>
         </w:tc>
         <w:tc>
@@ -6935,7 +7036,7 @@
           </w:p>
         </w:tc>
       </w:tr>
-      <w:bookmarkStart w:id="13" w:name="tabela_06"/>
+      <w:bookmarkStart w:id="12" w:name="tabela_06"/>
       <w:tr>
         <w:trPr>
           <w:trHeight w:val="283"/>
@@ -6997,7 +7098,7 @@
               </w:rPr>
               <w:fldChar w:fldCharType="end"/>
             </w:r>
-            <w:bookmarkEnd w:id="13"/>
+            <w:bookmarkEnd w:id="12"/>
           </w:p>
         </w:tc>
         <w:tc>
@@ -7019,6 +7120,7 @@
                 <w:lang w:eastAsia="pt-BR"/>
               </w:rPr>
             </w:pPr>
+            <w:proofErr w:type="spellStart"/>
             <w:r>
               <w:rPr>
                 <w:rFonts w:eastAsia="Times New Roman"/>
@@ -7029,6 +7131,7 @@
               </w:rPr>
               <w:t>Knup</w:t>
             </w:r>
+            <w:proofErr w:type="spellEnd"/>
           </w:p>
         </w:tc>
         <w:tc>
@@ -7081,6 +7184,7 @@
                 <w:lang w:eastAsia="pt-BR"/>
               </w:rPr>
             </w:pPr>
+            <w:proofErr w:type="spellStart"/>
             <w:r>
               <w:rPr>
                 <w:rFonts w:eastAsia="Times New Roman"/>
@@ -7091,6 +7195,7 @@
               </w:rPr>
               <w:t>Ni-mh</w:t>
             </w:r>
+            <w:proofErr w:type="spellEnd"/>
           </w:p>
         </w:tc>
         <w:tc>
@@ -7205,15 +7310,27 @@
                 <w:lang w:eastAsia="pt-BR"/>
               </w:rPr>
             </w:pPr>
-            <w:r>
-              <w:rPr>
-                <w:rFonts w:eastAsia="Times New Roman"/>
-                <w:color w:val="000000" w:themeColor="text1"/>
-                <w:sz w:val="16"/>
-                <w:szCs w:val="16"/>
-                <w:lang w:eastAsia="pt-BR"/>
-              </w:rPr>
-              <w:t>Bat P</w:t>
+            <w:proofErr w:type="spellStart"/>
+            <w:r>
+              <w:rPr>
+                <w:rFonts w:eastAsia="Times New Roman"/>
+                <w:color w:val="000000" w:themeColor="text1"/>
+                <w:sz w:val="16"/>
+                <w:szCs w:val="16"/>
+                <w:lang w:eastAsia="pt-BR"/>
+              </w:rPr>
+              <w:t>Bat</w:t>
+            </w:r>
+            <w:proofErr w:type="spellEnd"/>
+            <w:r>
+              <w:rPr>
+                <w:rFonts w:eastAsia="Times New Roman"/>
+                <w:color w:val="000000" w:themeColor="text1"/>
+                <w:sz w:val="16"/>
+                <w:szCs w:val="16"/>
+                <w:lang w:eastAsia="pt-BR"/>
+              </w:rPr>
+              <w:t xml:space="preserve"> P</w:t>
             </w:r>
           </w:p>
         </w:tc>
@@ -7373,7 +7490,7 @@
           </w:p>
         </w:tc>
       </w:tr>
-      <w:bookmarkStart w:id="14" w:name="tabela_07"/>
+      <w:bookmarkStart w:id="13" w:name="tabela_07"/>
       <w:tr>
         <w:trPr>
           <w:trHeight w:val="283"/>
@@ -7435,7 +7552,7 @@
               </w:rPr>
               <w:fldChar w:fldCharType="end"/>
             </w:r>
-            <w:bookmarkEnd w:id="14"/>
+            <w:bookmarkEnd w:id="13"/>
           </w:p>
         </w:tc>
         <w:tc>
@@ -7519,6 +7636,7 @@
                 <w:lang w:eastAsia="pt-BR"/>
               </w:rPr>
             </w:pPr>
+            <w:proofErr w:type="spellStart"/>
             <w:r>
               <w:rPr>
                 <w:rFonts w:eastAsia="Times New Roman"/>
@@ -7529,6 +7647,7 @@
               </w:rPr>
               <w:t>Ni-mh</w:t>
             </w:r>
+            <w:proofErr w:type="spellEnd"/>
           </w:p>
         </w:tc>
         <w:tc>
@@ -7643,15 +7762,27 @@
                 <w:lang w:eastAsia="pt-BR"/>
               </w:rPr>
             </w:pPr>
-            <w:r>
-              <w:rPr>
-                <w:rFonts w:eastAsia="Times New Roman"/>
-                <w:color w:val="000000" w:themeColor="text1"/>
-                <w:sz w:val="16"/>
-                <w:szCs w:val="16"/>
-                <w:lang w:eastAsia="pt-BR"/>
-              </w:rPr>
-              <w:t>Bat P</w:t>
+            <w:proofErr w:type="spellStart"/>
+            <w:r>
+              <w:rPr>
+                <w:rFonts w:eastAsia="Times New Roman"/>
+                <w:color w:val="000000" w:themeColor="text1"/>
+                <w:sz w:val="16"/>
+                <w:szCs w:val="16"/>
+                <w:lang w:eastAsia="pt-BR"/>
+              </w:rPr>
+              <w:t>Bat</w:t>
+            </w:r>
+            <w:proofErr w:type="spellEnd"/>
+            <w:r>
+              <w:rPr>
+                <w:rFonts w:eastAsia="Times New Roman"/>
+                <w:color w:val="000000" w:themeColor="text1"/>
+                <w:sz w:val="16"/>
+                <w:szCs w:val="16"/>
+                <w:lang w:eastAsia="pt-BR"/>
+              </w:rPr>
+              <w:t xml:space="preserve"> P</w:t>
             </w:r>
           </w:p>
         </w:tc>
@@ -7811,7 +7942,7 @@
           </w:p>
         </w:tc>
       </w:tr>
-      <w:bookmarkStart w:id="15" w:name="tabela_08"/>
+      <w:bookmarkStart w:id="14" w:name="tabela_08"/>
       <w:tr>
         <w:trPr>
           <w:trHeight w:val="283"/>
@@ -7873,7 +8004,7 @@
               </w:rPr>
               <w:fldChar w:fldCharType="end"/>
             </w:r>
-            <w:bookmarkEnd w:id="15"/>
+            <w:bookmarkEnd w:id="14"/>
           </w:p>
         </w:tc>
         <w:tc>
@@ -7895,6 +8026,7 @@
                 <w:lang w:eastAsia="pt-BR"/>
               </w:rPr>
             </w:pPr>
+            <w:proofErr w:type="spellStart"/>
             <w:r>
               <w:rPr>
                 <w:rFonts w:eastAsia="Times New Roman"/>
@@ -7905,6 +8037,7 @@
               </w:rPr>
               <w:t>FullyMax</w:t>
             </w:r>
+            <w:proofErr w:type="spellEnd"/>
           </w:p>
         </w:tc>
         <w:tc>
@@ -8081,15 +8214,27 @@
                 <w:lang w:eastAsia="pt-BR"/>
               </w:rPr>
             </w:pPr>
-            <w:r>
-              <w:rPr>
-                <w:rFonts w:eastAsia="Times New Roman"/>
-                <w:color w:val="000000" w:themeColor="text1"/>
-                <w:sz w:val="16"/>
-                <w:szCs w:val="16"/>
-                <w:lang w:eastAsia="pt-BR"/>
-              </w:rPr>
-              <w:t>Lipo M</w:t>
+            <w:proofErr w:type="spellStart"/>
+            <w:r>
+              <w:rPr>
+                <w:rFonts w:eastAsia="Times New Roman"/>
+                <w:color w:val="000000" w:themeColor="text1"/>
+                <w:sz w:val="16"/>
+                <w:szCs w:val="16"/>
+                <w:lang w:eastAsia="pt-BR"/>
+              </w:rPr>
+              <w:t>Lipo</w:t>
+            </w:r>
+            <w:proofErr w:type="spellEnd"/>
+            <w:r>
+              <w:rPr>
+                <w:rFonts w:eastAsia="Times New Roman"/>
+                <w:color w:val="000000" w:themeColor="text1"/>
+                <w:sz w:val="16"/>
+                <w:szCs w:val="16"/>
+                <w:lang w:eastAsia="pt-BR"/>
+              </w:rPr>
+              <w:t xml:space="preserve"> M</w:t>
             </w:r>
           </w:p>
         </w:tc>
@@ -8247,7 +8392,7 @@
           </w:p>
         </w:tc>
       </w:tr>
-      <w:bookmarkStart w:id="16" w:name="tabela_09"/>
+      <w:bookmarkStart w:id="15" w:name="tabela_09"/>
       <w:tr>
         <w:trPr>
           <w:trHeight w:val="283"/>
@@ -8309,7 +8454,7 @@
               </w:rPr>
               <w:fldChar w:fldCharType="end"/>
             </w:r>
-            <w:bookmarkEnd w:id="16"/>
+            <w:bookmarkEnd w:id="15"/>
           </w:p>
         </w:tc>
         <w:tc>
@@ -8331,6 +8476,7 @@
                 <w:lang w:eastAsia="pt-BR"/>
               </w:rPr>
             </w:pPr>
+            <w:proofErr w:type="spellStart"/>
             <w:r>
               <w:rPr>
                 <w:rFonts w:eastAsia="Times New Roman"/>
@@ -8341,6 +8487,7 @@
               </w:rPr>
               <w:t>Mox</w:t>
             </w:r>
+            <w:proofErr w:type="spellEnd"/>
           </w:p>
         </w:tc>
         <w:tc>
@@ -8393,6 +8540,7 @@
                 <w:lang w:eastAsia="pt-BR"/>
               </w:rPr>
             </w:pPr>
+            <w:proofErr w:type="spellStart"/>
             <w:r>
               <w:rPr>
                 <w:rFonts w:eastAsia="Times New Roman"/>
@@ -8403,6 +8551,7 @@
               </w:rPr>
               <w:t>Ni-cd</w:t>
             </w:r>
+            <w:proofErr w:type="spellEnd"/>
           </w:p>
         </w:tc>
         <w:tc>
@@ -8517,6 +8666,7 @@
                 <w:lang w:eastAsia="pt-BR"/>
               </w:rPr>
             </w:pPr>
+            <w:proofErr w:type="spellStart"/>
             <w:r>
               <w:rPr>
                 <w:rFonts w:eastAsia="Times New Roman"/>
@@ -8527,6 +8677,7 @@
               </w:rPr>
               <w:t>Aaa</w:t>
             </w:r>
+            <w:proofErr w:type="spellEnd"/>
           </w:p>
         </w:tc>
         <w:tc>
@@ -8683,7 +8834,7 @@
           </w:p>
         </w:tc>
       </w:tr>
-      <w:bookmarkStart w:id="17" w:name="tabela_10"/>
+      <w:bookmarkStart w:id="16" w:name="tabela_10"/>
       <w:tr>
         <w:trPr>
           <w:trHeight w:val="283"/>
@@ -8745,7 +8896,7 @@
               </w:rPr>
               <w:fldChar w:fldCharType="end"/>
             </w:r>
-            <w:bookmarkEnd w:id="17"/>
+            <w:bookmarkEnd w:id="16"/>
           </w:p>
         </w:tc>
         <w:tc>
@@ -8767,6 +8918,7 @@
                 <w:lang w:eastAsia="pt-BR"/>
               </w:rPr>
             </w:pPr>
+            <w:proofErr w:type="spellStart"/>
             <w:r>
               <w:rPr>
                 <w:rFonts w:eastAsia="Times New Roman"/>
@@ -8777,6 +8929,7 @@
               </w:rPr>
               <w:t>Rontek</w:t>
             </w:r>
+            <w:proofErr w:type="spellEnd"/>
           </w:p>
         </w:tc>
         <w:tc>
@@ -8829,6 +8982,7 @@
                 <w:lang w:eastAsia="pt-BR"/>
               </w:rPr>
             </w:pPr>
+            <w:proofErr w:type="spellStart"/>
             <w:r>
               <w:rPr>
                 <w:rFonts w:eastAsia="Times New Roman"/>
@@ -8839,6 +8993,7 @@
               </w:rPr>
               <w:t>Ni-cd</w:t>
             </w:r>
+            <w:proofErr w:type="spellEnd"/>
           </w:p>
         </w:tc>
         <w:tc>
@@ -9131,7 +9286,7 @@
           </w:p>
         </w:tc>
       </w:tr>
-      <w:bookmarkStart w:id="18" w:name="tabela_11"/>
+      <w:bookmarkStart w:id="17" w:name="tabela_11"/>
       <w:tr>
         <w:trPr>
           <w:trHeight w:val="283"/>
@@ -9193,7 +9348,7 @@
               </w:rPr>
               <w:fldChar w:fldCharType="end"/>
             </w:r>
-            <w:bookmarkEnd w:id="18"/>
+            <w:bookmarkEnd w:id="17"/>
           </w:p>
         </w:tc>
         <w:tc>
@@ -9215,6 +9370,7 @@
                 <w:lang w:eastAsia="pt-BR"/>
               </w:rPr>
             </w:pPr>
+            <w:proofErr w:type="spellStart"/>
             <w:r>
               <w:rPr>
                 <w:rFonts w:eastAsia="Times New Roman"/>
@@ -9225,6 +9381,7 @@
               </w:rPr>
               <w:t>Rontek</w:t>
             </w:r>
+            <w:proofErr w:type="spellEnd"/>
           </w:p>
         </w:tc>
         <w:tc>
@@ -9277,6 +9434,7 @@
                 <w:lang w:eastAsia="pt-BR"/>
               </w:rPr>
             </w:pPr>
+            <w:proofErr w:type="spellStart"/>
             <w:r>
               <w:rPr>
                 <w:rFonts w:eastAsia="Times New Roman"/>
@@ -9287,6 +9445,7 @@
               </w:rPr>
               <w:t>Ni-mh</w:t>
             </w:r>
+            <w:proofErr w:type="spellEnd"/>
           </w:p>
         </w:tc>
         <w:tc>
@@ -9579,7 +9738,7 @@
           </w:p>
         </w:tc>
       </w:tr>
-      <w:bookmarkStart w:id="19" w:name="tabela_12"/>
+      <w:bookmarkStart w:id="18" w:name="tabela_12"/>
       <w:tr>
         <w:trPr>
           <w:trHeight w:val="283"/>
@@ -9641,7 +9800,7 @@
               </w:rPr>
               <w:fldChar w:fldCharType="end"/>
             </w:r>
-            <w:bookmarkEnd w:id="19"/>
+            <w:bookmarkEnd w:id="18"/>
           </w:p>
         </w:tc>
         <w:tc>
@@ -9663,6 +9822,7 @@
                 <w:lang w:eastAsia="pt-BR"/>
               </w:rPr>
             </w:pPr>
+            <w:proofErr w:type="spellStart"/>
             <w:r>
               <w:rPr>
                 <w:rFonts w:eastAsia="Times New Roman"/>
@@ -9673,6 +9833,7 @@
               </w:rPr>
               <w:t>Rontek</w:t>
             </w:r>
+            <w:proofErr w:type="spellEnd"/>
           </w:p>
         </w:tc>
         <w:tc>
@@ -9725,6 +9886,7 @@
                 <w:lang w:eastAsia="pt-BR"/>
               </w:rPr>
             </w:pPr>
+            <w:proofErr w:type="spellStart"/>
             <w:r>
               <w:rPr>
                 <w:rFonts w:eastAsia="Times New Roman"/>
@@ -9735,6 +9897,7 @@
               </w:rPr>
               <w:t>Ni-mh</w:t>
             </w:r>
+            <w:proofErr w:type="spellEnd"/>
           </w:p>
         </w:tc>
         <w:tc>
@@ -10017,7 +10180,7 @@
           </w:p>
         </w:tc>
       </w:tr>
-      <w:bookmarkStart w:id="20" w:name="tabela_13"/>
+      <w:bookmarkStart w:id="19" w:name="tabela_13"/>
       <w:tr>
         <w:trPr>
           <w:trHeight w:val="283"/>
@@ -10079,7 +10242,7 @@
               </w:rPr>
               <w:fldChar w:fldCharType="end"/>
             </w:r>
-            <w:bookmarkEnd w:id="20"/>
+            <w:bookmarkEnd w:id="19"/>
           </w:p>
         </w:tc>
         <w:tc>
@@ -10101,6 +10264,7 @@
                 <w:lang w:eastAsia="pt-BR"/>
               </w:rPr>
             </w:pPr>
+            <w:proofErr w:type="spellStart"/>
             <w:r>
               <w:rPr>
                 <w:rFonts w:eastAsia="Times New Roman"/>
@@ -10111,6 +10275,7 @@
               </w:rPr>
               <w:t>Rontek</w:t>
             </w:r>
+            <w:proofErr w:type="spellEnd"/>
           </w:p>
         </w:tc>
         <w:tc>
@@ -10163,6 +10328,7 @@
                 <w:lang w:eastAsia="pt-BR"/>
               </w:rPr>
             </w:pPr>
+            <w:proofErr w:type="spellStart"/>
             <w:r>
               <w:rPr>
                 <w:rFonts w:eastAsia="Times New Roman"/>
@@ -10173,6 +10339,7 @@
               </w:rPr>
               <w:t>Ni-mh</w:t>
             </w:r>
+            <w:proofErr w:type="spellEnd"/>
           </w:p>
         </w:tc>
         <w:tc>
@@ -10455,7 +10622,7 @@
           </w:p>
         </w:tc>
       </w:tr>
-      <w:bookmarkStart w:id="21" w:name="tabela_14"/>
+      <w:bookmarkStart w:id="20" w:name="tabela_14"/>
       <w:tr>
         <w:trPr>
           <w:trHeight w:val="283"/>
@@ -10517,7 +10684,7 @@
               </w:rPr>
               <w:fldChar w:fldCharType="end"/>
             </w:r>
-            <w:bookmarkEnd w:id="21"/>
+            <w:bookmarkEnd w:id="20"/>
           </w:p>
         </w:tc>
         <w:tc>
@@ -10539,6 +10706,7 @@
                 <w:lang w:eastAsia="pt-BR"/>
               </w:rPr>
             </w:pPr>
+            <w:proofErr w:type="spellStart"/>
             <w:r>
               <w:rPr>
                 <w:rFonts w:eastAsia="Times New Roman"/>
@@ -10549,6 +10717,7 @@
               </w:rPr>
               <w:t>Rontek</w:t>
             </w:r>
+            <w:proofErr w:type="spellEnd"/>
           </w:p>
         </w:tc>
         <w:tc>
@@ -10601,6 +10770,7 @@
                 <w:lang w:eastAsia="pt-BR"/>
               </w:rPr>
             </w:pPr>
+            <w:proofErr w:type="spellStart"/>
             <w:r>
               <w:rPr>
                 <w:rFonts w:eastAsia="Times New Roman"/>
@@ -10611,6 +10781,7 @@
               </w:rPr>
               <w:t>Ni-mh</w:t>
             </w:r>
+            <w:proofErr w:type="spellEnd"/>
           </w:p>
         </w:tc>
         <w:tc>
@@ -10733,8 +10904,20 @@
                 <w:szCs w:val="16"/>
                 <w:lang w:eastAsia="pt-BR"/>
               </w:rPr>
-              <w:t>4 * Aaa</w:t>
-            </w:r>
+              <w:t xml:space="preserve">4 * </w:t>
+            </w:r>
+            <w:proofErr w:type="spellStart"/>
+            <w:r>
+              <w:rPr>
+                <w:rFonts w:eastAsia="Times New Roman"/>
+                <w:color w:val="000000" w:themeColor="text1"/>
+                <w:sz w:val="16"/>
+                <w:szCs w:val="16"/>
+                <w:lang w:eastAsia="pt-BR"/>
+              </w:rPr>
+              <w:t>Aaa</w:t>
+            </w:r>
+            <w:proofErr w:type="spellEnd"/>
           </w:p>
         </w:tc>
         <w:tc>
@@ -10893,7 +11076,7 @@
           </w:p>
         </w:tc>
       </w:tr>
-      <w:bookmarkStart w:id="22" w:name="tabela_15"/>
+      <w:bookmarkStart w:id="21" w:name="tabela_15"/>
       <w:tr>
         <w:trPr>
           <w:trHeight w:val="283"/>
@@ -10955,7 +11138,7 @@
               </w:rPr>
               <w:fldChar w:fldCharType="end"/>
             </w:r>
-            <w:bookmarkEnd w:id="22"/>
+            <w:bookmarkEnd w:id="21"/>
           </w:p>
         </w:tc>
         <w:tc>
@@ -10977,6 +11160,7 @@
                 <w:lang w:eastAsia="pt-BR"/>
               </w:rPr>
             </w:pPr>
+            <w:proofErr w:type="spellStart"/>
             <w:r>
               <w:rPr>
                 <w:rFonts w:eastAsia="Times New Roman"/>
@@ -10987,6 +11171,7 @@
               </w:rPr>
               <w:t>Rontek</w:t>
             </w:r>
+            <w:proofErr w:type="spellEnd"/>
           </w:p>
         </w:tc>
         <w:tc>
@@ -11039,6 +11224,7 @@
                 <w:lang w:eastAsia="pt-BR"/>
               </w:rPr>
             </w:pPr>
+            <w:proofErr w:type="spellStart"/>
             <w:r>
               <w:rPr>
                 <w:rFonts w:eastAsia="Times New Roman"/>
@@ -11049,6 +11235,7 @@
               </w:rPr>
               <w:t>Ni-cd</w:t>
             </w:r>
+            <w:proofErr w:type="spellEnd"/>
           </w:p>
         </w:tc>
         <w:tc>
@@ -11331,7 +11518,7 @@
           </w:p>
         </w:tc>
       </w:tr>
-      <w:bookmarkStart w:id="23" w:name="tabela_16"/>
+      <w:bookmarkStart w:id="22" w:name="tabela_16"/>
       <w:tr>
         <w:trPr>
           <w:trHeight w:val="283"/>
@@ -11394,7 +11581,7 @@
               </w:rPr>
               <w:fldChar w:fldCharType="end"/>
             </w:r>
-            <w:bookmarkEnd w:id="23"/>
+            <w:bookmarkEnd w:id="22"/>
           </w:p>
         </w:tc>
         <w:tc>
@@ -11415,6 +11602,7 @@
                 <w:lang w:eastAsia="pt-BR"/>
               </w:rPr>
             </w:pPr>
+            <w:proofErr w:type="spellStart"/>
             <w:r>
               <w:rPr>
                 <w:rFonts w:eastAsia="Times New Roman"/>
@@ -11425,6 +11613,7 @@
               </w:rPr>
               <w:t>FullyMax</w:t>
             </w:r>
+            <w:proofErr w:type="spellEnd"/>
           </w:p>
         </w:tc>
         <w:tc>
@@ -11595,15 +11784,27 @@
                 <w:lang w:eastAsia="pt-BR"/>
               </w:rPr>
             </w:pPr>
-            <w:r>
-              <w:rPr>
-                <w:rFonts w:eastAsia="Times New Roman"/>
-                <w:color w:val="000000" w:themeColor="text1"/>
-                <w:sz w:val="16"/>
-                <w:szCs w:val="16"/>
-                <w:lang w:eastAsia="pt-BR"/>
-              </w:rPr>
-              <w:t>Lipo P</w:t>
+            <w:proofErr w:type="spellStart"/>
+            <w:r>
+              <w:rPr>
+                <w:rFonts w:eastAsia="Times New Roman"/>
+                <w:color w:val="000000" w:themeColor="text1"/>
+                <w:sz w:val="16"/>
+                <w:szCs w:val="16"/>
+                <w:lang w:eastAsia="pt-BR"/>
+              </w:rPr>
+              <w:t>Lipo</w:t>
+            </w:r>
+            <w:proofErr w:type="spellEnd"/>
+            <w:r>
+              <w:rPr>
+                <w:rFonts w:eastAsia="Times New Roman"/>
+                <w:color w:val="000000" w:themeColor="text1"/>
+                <w:sz w:val="16"/>
+                <w:szCs w:val="16"/>
+                <w:lang w:eastAsia="pt-BR"/>
+              </w:rPr>
+              <w:t xml:space="preserve"> P</w:t>
             </w:r>
           </w:p>
         </w:tc>
@@ -11806,6 +12007,7 @@
                 <w:lang w:eastAsia="pt-BR"/>
               </w:rPr>
             </w:pPr>
+            <w:proofErr w:type="spellStart"/>
             <w:r>
               <w:rPr>
                 <w:rFonts w:eastAsia="Times New Roman"/>
@@ -11816,6 +12018,7 @@
               </w:rPr>
               <w:t>minamoto</w:t>
             </w:r>
+            <w:proofErr w:type="spellEnd"/>
           </w:p>
         </w:tc>
         <w:tc>
@@ -11986,15 +12189,27 @@
                 <w:lang w:eastAsia="pt-BR"/>
               </w:rPr>
             </w:pPr>
-            <w:r>
-              <w:rPr>
-                <w:rFonts w:eastAsia="Times New Roman"/>
-                <w:color w:val="000000" w:themeColor="text1"/>
-                <w:sz w:val="16"/>
-                <w:szCs w:val="16"/>
-                <w:lang w:eastAsia="pt-BR"/>
-              </w:rPr>
-              <w:t>Lipo M</w:t>
+            <w:proofErr w:type="spellStart"/>
+            <w:r>
+              <w:rPr>
+                <w:rFonts w:eastAsia="Times New Roman"/>
+                <w:color w:val="000000" w:themeColor="text1"/>
+                <w:sz w:val="16"/>
+                <w:szCs w:val="16"/>
+                <w:lang w:eastAsia="pt-BR"/>
+              </w:rPr>
+              <w:t>Lipo</w:t>
+            </w:r>
+            <w:proofErr w:type="spellEnd"/>
+            <w:r>
+              <w:rPr>
+                <w:rFonts w:eastAsia="Times New Roman"/>
+                <w:color w:val="000000" w:themeColor="text1"/>
+                <w:sz w:val="16"/>
+                <w:szCs w:val="16"/>
+                <w:lang w:eastAsia="pt-BR"/>
+              </w:rPr>
+              <w:t xml:space="preserve"> M</w:t>
             </w:r>
           </w:p>
         </w:tc>
@@ -12187,6 +12402,7 @@
                 <w:lang w:eastAsia="pt-BR"/>
               </w:rPr>
             </w:pPr>
+            <w:proofErr w:type="spellStart"/>
             <w:r>
               <w:rPr>
                 <w:rFonts w:eastAsia="Times New Roman"/>
@@ -12197,6 +12413,7 @@
               </w:rPr>
               <w:t>minamoto</w:t>
             </w:r>
+            <w:proofErr w:type="spellEnd"/>
           </w:p>
         </w:tc>
         <w:tc>
@@ -12367,15 +12584,27 @@
                 <w:lang w:eastAsia="pt-BR"/>
               </w:rPr>
             </w:pPr>
-            <w:r>
-              <w:rPr>
-                <w:rFonts w:eastAsia="Times New Roman"/>
-                <w:color w:val="000000" w:themeColor="text1"/>
-                <w:sz w:val="16"/>
-                <w:szCs w:val="16"/>
-                <w:lang w:eastAsia="pt-BR"/>
-              </w:rPr>
-              <w:t>Lipo M</w:t>
+            <w:proofErr w:type="spellStart"/>
+            <w:r>
+              <w:rPr>
+                <w:rFonts w:eastAsia="Times New Roman"/>
+                <w:color w:val="000000" w:themeColor="text1"/>
+                <w:sz w:val="16"/>
+                <w:szCs w:val="16"/>
+                <w:lang w:eastAsia="pt-BR"/>
+              </w:rPr>
+              <w:t>Lipo</w:t>
+            </w:r>
+            <w:proofErr w:type="spellEnd"/>
+            <w:r>
+              <w:rPr>
+                <w:rFonts w:eastAsia="Times New Roman"/>
+                <w:color w:val="000000" w:themeColor="text1"/>
+                <w:sz w:val="16"/>
+                <w:szCs w:val="16"/>
+                <w:lang w:eastAsia="pt-BR"/>
+              </w:rPr>
+              <w:t xml:space="preserve"> M</w:t>
             </w:r>
           </w:p>
         </w:tc>
@@ -12568,6 +12797,7 @@
                 <w:lang w:eastAsia="pt-BR"/>
               </w:rPr>
             </w:pPr>
+            <w:proofErr w:type="spellStart"/>
             <w:r>
               <w:rPr>
                 <w:rFonts w:eastAsia="Times New Roman"/>
@@ -12578,6 +12808,7 @@
               </w:rPr>
               <w:t>minamoto</w:t>
             </w:r>
+            <w:proofErr w:type="spellEnd"/>
           </w:p>
         </w:tc>
         <w:tc>
@@ -12748,15 +12979,27 @@
                 <w:lang w:eastAsia="pt-BR"/>
               </w:rPr>
             </w:pPr>
-            <w:r>
-              <w:rPr>
-                <w:rFonts w:eastAsia="Times New Roman"/>
-                <w:color w:val="000000" w:themeColor="text1"/>
-                <w:sz w:val="16"/>
-                <w:szCs w:val="16"/>
-                <w:lang w:eastAsia="pt-BR"/>
-              </w:rPr>
-              <w:t>Lipo M</w:t>
+            <w:proofErr w:type="spellStart"/>
+            <w:r>
+              <w:rPr>
+                <w:rFonts w:eastAsia="Times New Roman"/>
+                <w:color w:val="000000" w:themeColor="text1"/>
+                <w:sz w:val="16"/>
+                <w:szCs w:val="16"/>
+                <w:lang w:eastAsia="pt-BR"/>
+              </w:rPr>
+              <w:t>Lipo</w:t>
+            </w:r>
+            <w:proofErr w:type="spellEnd"/>
+            <w:r>
+              <w:rPr>
+                <w:rFonts w:eastAsia="Times New Roman"/>
+                <w:color w:val="000000" w:themeColor="text1"/>
+                <w:sz w:val="16"/>
+                <w:szCs w:val="16"/>
+                <w:lang w:eastAsia="pt-BR"/>
+              </w:rPr>
+              <w:t xml:space="preserve"> M</w:t>
             </w:r>
           </w:p>
         </w:tc>
@@ -12949,6 +13192,7 @@
                 <w:lang w:eastAsia="pt-BR"/>
               </w:rPr>
             </w:pPr>
+            <w:proofErr w:type="spellStart"/>
             <w:r>
               <w:rPr>
                 <w:rFonts w:eastAsia="Times New Roman"/>
@@ -12959,6 +13203,7 @@
               </w:rPr>
               <w:t>minamoto</w:t>
             </w:r>
+            <w:proofErr w:type="spellEnd"/>
           </w:p>
         </w:tc>
         <w:tc>
@@ -13129,15 +13374,27 @@
                 <w:lang w:eastAsia="pt-BR"/>
               </w:rPr>
             </w:pPr>
-            <w:r>
-              <w:rPr>
-                <w:rFonts w:eastAsia="Times New Roman"/>
-                <w:color w:val="000000" w:themeColor="text1"/>
-                <w:sz w:val="16"/>
-                <w:szCs w:val="16"/>
-                <w:lang w:eastAsia="pt-BR"/>
-              </w:rPr>
-              <w:t>Lipo M</w:t>
+            <w:proofErr w:type="spellStart"/>
+            <w:r>
+              <w:rPr>
+                <w:rFonts w:eastAsia="Times New Roman"/>
+                <w:color w:val="000000" w:themeColor="text1"/>
+                <w:sz w:val="16"/>
+                <w:szCs w:val="16"/>
+                <w:lang w:eastAsia="pt-BR"/>
+              </w:rPr>
+              <w:t>Lipo</w:t>
+            </w:r>
+            <w:proofErr w:type="spellEnd"/>
+            <w:r>
+              <w:rPr>
+                <w:rFonts w:eastAsia="Times New Roman"/>
+                <w:color w:val="000000" w:themeColor="text1"/>
+                <w:sz w:val="16"/>
+                <w:szCs w:val="16"/>
+                <w:lang w:eastAsia="pt-BR"/>
+              </w:rPr>
+              <w:t xml:space="preserve"> M</w:t>
             </w:r>
           </w:p>
         </w:tc>
@@ -13330,6 +13587,7 @@
                 <w:lang w:eastAsia="pt-BR"/>
               </w:rPr>
             </w:pPr>
+            <w:proofErr w:type="spellStart"/>
             <w:r>
               <w:rPr>
                 <w:rFonts w:eastAsia="Times New Roman"/>
@@ -13340,6 +13598,7 @@
               </w:rPr>
               <w:t>minamoto</w:t>
             </w:r>
+            <w:proofErr w:type="spellEnd"/>
           </w:p>
         </w:tc>
         <w:tc>
@@ -13711,6 +13970,7 @@
                 <w:lang w:eastAsia="pt-BR"/>
               </w:rPr>
             </w:pPr>
+            <w:proofErr w:type="spellStart"/>
             <w:r>
               <w:rPr>
                 <w:rFonts w:eastAsia="Times New Roman"/>
@@ -13721,6 +13981,7 @@
               </w:rPr>
               <w:t>minamoto</w:t>
             </w:r>
+            <w:proofErr w:type="spellEnd"/>
           </w:p>
         </w:tc>
         <w:tc>
@@ -14092,6 +14353,7 @@
                 <w:lang w:eastAsia="pt-BR"/>
               </w:rPr>
             </w:pPr>
+            <w:proofErr w:type="spellStart"/>
             <w:r>
               <w:rPr>
                 <w:rFonts w:eastAsia="Times New Roman"/>
@@ -14102,6 +14364,7 @@
               </w:rPr>
               <w:t>minamoto</w:t>
             </w:r>
+            <w:proofErr w:type="spellEnd"/>
           </w:p>
         </w:tc>
         <w:tc>
@@ -14473,6 +14736,7 @@
                 <w:lang w:eastAsia="pt-BR"/>
               </w:rPr>
             </w:pPr>
+            <w:proofErr w:type="spellStart"/>
             <w:r>
               <w:rPr>
                 <w:rFonts w:eastAsia="Times New Roman"/>
@@ -14483,6 +14747,7 @@
               </w:rPr>
               <w:t>minamoto</w:t>
             </w:r>
+            <w:proofErr w:type="spellEnd"/>
           </w:p>
         </w:tc>
         <w:tc>
@@ -14854,6 +15119,7 @@
                 <w:lang w:eastAsia="pt-BR"/>
               </w:rPr>
             </w:pPr>
+            <w:proofErr w:type="spellStart"/>
             <w:r>
               <w:rPr>
                 <w:rFonts w:eastAsia="Times New Roman"/>
@@ -14864,6 +15130,7 @@
               </w:rPr>
               <w:t>minamoto</w:t>
             </w:r>
+            <w:proofErr w:type="spellEnd"/>
           </w:p>
         </w:tc>
         <w:tc>
@@ -15235,6 +15502,7 @@
                 <w:lang w:eastAsia="pt-BR"/>
               </w:rPr>
             </w:pPr>
+            <w:proofErr w:type="spellStart"/>
             <w:r>
               <w:rPr>
                 <w:rFonts w:eastAsia="Times New Roman"/>
@@ -15245,6 +15513,7 @@
               </w:rPr>
               <w:t>minamoto</w:t>
             </w:r>
+            <w:proofErr w:type="spellEnd"/>
           </w:p>
         </w:tc>
         <w:tc>
@@ -15616,6 +15885,7 @@
                 <w:lang w:eastAsia="pt-BR"/>
               </w:rPr>
             </w:pPr>
+            <w:proofErr w:type="spellStart"/>
             <w:r>
               <w:rPr>
                 <w:rFonts w:eastAsia="Times New Roman"/>
@@ -15626,6 +15896,7 @@
               </w:rPr>
               <w:t>minamoto</w:t>
             </w:r>
+            <w:proofErr w:type="spellEnd"/>
           </w:p>
         </w:tc>
         <w:tc>
@@ -15987,6 +16258,7 @@
                 <w:lang w:eastAsia="pt-BR"/>
               </w:rPr>
             </w:pPr>
+            <w:proofErr w:type="spellStart"/>
             <w:r>
               <w:rPr>
                 <w:rFonts w:eastAsia="Times New Roman"/>
@@ -15997,6 +16269,7 @@
               </w:rPr>
               <w:t>minamoto</w:t>
             </w:r>
+            <w:proofErr w:type="spellEnd"/>
           </w:p>
         </w:tc>
         <w:tc>
@@ -16358,6 +16631,7 @@
                 <w:lang w:eastAsia="pt-BR"/>
               </w:rPr>
             </w:pPr>
+            <w:proofErr w:type="spellStart"/>
             <w:r>
               <w:rPr>
                 <w:rFonts w:eastAsia="Times New Roman"/>
@@ -16368,6 +16642,7 @@
               </w:rPr>
               <w:t>minamoto</w:t>
             </w:r>
+            <w:proofErr w:type="spellEnd"/>
           </w:p>
         </w:tc>
         <w:tc>
@@ -16729,6 +17004,7 @@
                 <w:lang w:eastAsia="pt-BR"/>
               </w:rPr>
             </w:pPr>
+            <w:proofErr w:type="spellStart"/>
             <w:r>
               <w:rPr>
                 <w:rFonts w:eastAsia="Times New Roman"/>
@@ -16739,6 +17015,7 @@
               </w:rPr>
               <w:t>minamoto</w:t>
             </w:r>
+            <w:proofErr w:type="spellEnd"/>
           </w:p>
         </w:tc>
         <w:tc>
@@ -17100,6 +17377,7 @@
                 <w:lang w:eastAsia="pt-BR"/>
               </w:rPr>
             </w:pPr>
+            <w:proofErr w:type="spellStart"/>
             <w:r>
               <w:rPr>
                 <w:rFonts w:eastAsia="Times New Roman"/>
@@ -17110,6 +17388,7 @@
               </w:rPr>
               <w:t>minamoto</w:t>
             </w:r>
+            <w:proofErr w:type="spellEnd"/>
           </w:p>
         </w:tc>
         <w:tc>
@@ -17471,6 +17750,7 @@
                 <w:lang w:eastAsia="pt-BR"/>
               </w:rPr>
             </w:pPr>
+            <w:proofErr w:type="spellStart"/>
             <w:r>
               <w:rPr>
                 <w:rFonts w:eastAsia="Times New Roman"/>
@@ -17481,6 +17761,7 @@
               </w:rPr>
               <w:t>minamoto</w:t>
             </w:r>
+            <w:proofErr w:type="spellEnd"/>
           </w:p>
         </w:tc>
         <w:tc>
@@ -17842,6 +18123,7 @@
                 <w:lang w:eastAsia="pt-BR"/>
               </w:rPr>
             </w:pPr>
+            <w:proofErr w:type="spellStart"/>
             <w:r>
               <w:rPr>
                 <w:rFonts w:eastAsia="Times New Roman"/>
@@ -17852,6 +18134,7 @@
               </w:rPr>
               <w:t>minamoto</w:t>
             </w:r>
+            <w:proofErr w:type="spellEnd"/>
           </w:p>
         </w:tc>
         <w:tc>
@@ -18213,6 +18496,7 @@
                 <w:lang w:eastAsia="pt-BR"/>
               </w:rPr>
             </w:pPr>
+            <w:proofErr w:type="spellStart"/>
             <w:r>
               <w:rPr>
                 <w:rFonts w:eastAsia="Times New Roman"/>
@@ -18223,6 +18507,7 @@
               </w:rPr>
               <w:t>minamoto</w:t>
             </w:r>
+            <w:proofErr w:type="spellEnd"/>
           </w:p>
         </w:tc>
         <w:tc>
@@ -18584,6 +18869,7 @@
                 <w:lang w:eastAsia="pt-BR"/>
               </w:rPr>
             </w:pPr>
+            <w:proofErr w:type="spellStart"/>
             <w:r>
               <w:rPr>
                 <w:rFonts w:eastAsia="Times New Roman"/>
@@ -18594,6 +18880,7 @@
               </w:rPr>
               <w:t>minamoto</w:t>
             </w:r>
+            <w:proofErr w:type="spellEnd"/>
           </w:p>
         </w:tc>
         <w:tc>
@@ -18955,6 +19242,7 @@
                 <w:lang w:eastAsia="pt-BR"/>
               </w:rPr>
             </w:pPr>
+            <w:proofErr w:type="spellStart"/>
             <w:r>
               <w:rPr>
                 <w:rFonts w:eastAsia="Times New Roman"/>
@@ -18965,6 +19253,7 @@
               </w:rPr>
               <w:t>minamoto</w:t>
             </w:r>
+            <w:proofErr w:type="spellEnd"/>
           </w:p>
         </w:tc>
         <w:tc>
@@ -19278,7 +19567,7 @@
           </w:p>
         </w:tc>
       </w:tr>
-      <w:bookmarkEnd w:id="7"/>
+      <w:bookmarkEnd w:id="6"/>
     </w:tbl>
     <w:p>
       <w:pPr>
@@ -19305,7 +19594,7 @@
           <w:szCs w:val="28"/>
         </w:rPr>
       </w:pPr>
-      <w:bookmarkStart w:id="24" w:name="_Toc516004193"/>
+      <w:bookmarkStart w:id="23" w:name="_Toc516004193"/>
       <w:r>
         <w:rPr>
           <w:rFonts w:ascii="Times New Roman" w:hAnsi="Times New Roman" w:cs="Times New Roman"/>
@@ -19323,7 +19612,7 @@
         </w:rPr>
         <w:t xml:space="preserve"> preliminar</w:t>
       </w:r>
-      <w:bookmarkEnd w:id="24"/>
+      <w:bookmarkEnd w:id="23"/>
     </w:p>
     <w:p>
       <w:pPr>
@@ -19374,8 +19663,13 @@
       <w:r>
         <w:t xml:space="preserve">fim de eliminar aquelas que ultrapassem o valor máximo da placa </w:t>
       </w:r>
-      <w:r>
-        <w:t>WeMos D1 mini</w:t>
+      <w:proofErr w:type="spellStart"/>
+      <w:r>
+        <w:t>WeMos</w:t>
+      </w:r>
+      <w:proofErr w:type="spellEnd"/>
+      <w:r>
+        <w:t xml:space="preserve"> D1 mini</w:t>
       </w:r>
       <w:r>
         <w:t xml:space="preserve">. Para obter este valor, foi consultado o </w:t>
@@ -19391,12 +19685,14 @@
       <w:r>
         <w:t xml:space="preserve">, encontrado na </w:t>
       </w:r>
+      <w:proofErr w:type="spellStart"/>
       <w:r>
         <w:rPr>
           <w:i/>
         </w:rPr>
         <w:t>wiki</w:t>
       </w:r>
+      <w:proofErr w:type="spellEnd"/>
       <w:r>
         <w:t xml:space="preserve"> da fabricante. Após a consulta, foi observado que o regulador de tensão da placa é o </w:t>
       </w:r>
@@ -19407,6 +19703,7 @@
         <w:t xml:space="preserve">ME6211. De acordo com seu </w:t>
       </w:r>
       <w:hyperlink w:anchor="datasheet_ME6211" w:history="1">
+        <w:proofErr w:type="spellStart"/>
         <w:r>
           <w:rPr>
             <w:rStyle w:val="Hyperlink"/>
@@ -19414,6 +19711,7 @@
           </w:rPr>
           <w:t>Datasheet</w:t>
         </w:r>
+        <w:proofErr w:type="spellEnd"/>
       </w:hyperlink>
       <w:r>
         <w:rPr>
@@ -19536,7 +19834,15 @@
         <w:t>.</w:t>
       </w:r>
       <w:r>
-        <w:t xml:space="preserve"> Sendo a única forma possível para sua adesão, a implementação de um regulador de tensão externo ao circuito da placa WeMos.</w:t>
+        <w:t xml:space="preserve"> Sendo a única forma possível para sua adesão, a implementação de um regulador de tensão externo ao circuito da placa </w:t>
+      </w:r>
+      <w:proofErr w:type="spellStart"/>
+      <w:r>
+        <w:t>WeMos</w:t>
+      </w:r>
+      <w:proofErr w:type="spellEnd"/>
+      <w:r>
+        <w:t>.</w:t>
       </w:r>
     </w:p>
     <w:p>
@@ -20027,12 +20333,14 @@
         <w:t xml:space="preserve"> visto que seu preço não é acessível sem o contato com a distribuidora </w:t>
       </w:r>
       <w:hyperlink r:id="rId9" w:history="1">
+        <w:proofErr w:type="spellStart"/>
         <w:r>
           <w:rPr>
             <w:rStyle w:val="Hyperlink"/>
           </w:rPr>
           <w:t>sta-eletronica</w:t>
         </w:r>
+        <w:proofErr w:type="spellEnd"/>
       </w:hyperlink>
       <w:r>
         <w:t>. E</w:t>
@@ -20134,7 +20442,21 @@
         <w:rPr>
           <w:color w:val="000000" w:themeColor="text1"/>
         </w:rPr>
-        <w:t xml:space="preserve"> possui maior mAh, garantindo </w:t>
+        <w:t xml:space="preserve"> possui maior </w:t>
+      </w:r>
+      <w:proofErr w:type="spellStart"/>
+      <w:r>
+        <w:rPr>
+          <w:color w:val="000000" w:themeColor="text1"/>
+        </w:rPr>
+        <w:t>mAh</w:t>
+      </w:r>
+      <w:proofErr w:type="spellEnd"/>
+      <w:r>
+        <w:rPr>
+          <w:color w:val="000000" w:themeColor="text1"/>
+        </w:rPr>
+        <w:t xml:space="preserve">, garantindo </w:t>
       </w:r>
       <w:r>
         <w:rPr>
@@ -20263,7 +20585,7 @@
           <w:szCs w:val="24"/>
         </w:rPr>
       </w:pPr>
-      <w:bookmarkStart w:id="25" w:name="_Toc516004194"/>
+      <w:bookmarkStart w:id="24" w:name="_Toc516004194"/>
       <w:r>
         <w:rPr>
           <w:rFonts w:ascii="Times New Roman" w:hAnsi="Times New Roman" w:cs="Times New Roman"/>
@@ -20272,7 +20594,7 @@
         </w:rPr>
         <w:t>Escolha da bateria ideal</w:t>
       </w:r>
-      <w:bookmarkEnd w:id="25"/>
+      <w:bookmarkEnd w:id="24"/>
     </w:p>
     <w:p/>
     <w:p>
@@ -20503,7 +20825,7 @@
           <w:rFonts w:ascii="Times New Roman" w:hAnsi="Times New Roman" w:cs="Times New Roman"/>
         </w:rPr>
       </w:pPr>
-      <w:bookmarkStart w:id="26" w:name="_Toc516004195"/>
+      <w:bookmarkStart w:id="25" w:name="_Toc516004195"/>
       <w:r>
         <w:rPr>
           <w:rFonts w:ascii="Times New Roman" w:hAnsi="Times New Roman" w:cs="Times New Roman"/>
@@ -20523,7 +20845,7 @@
         </w:rPr>
         <w:t>8266</w:t>
       </w:r>
-      <w:bookmarkEnd w:id="26"/>
+      <w:bookmarkEnd w:id="25"/>
     </w:p>
     <w:p/>
     <w:p>
@@ -20537,8 +20859,30 @@
         <w:rPr>
           <w:i/>
         </w:rPr>
-        <w:t>Internet of Things</w:t>
-      </w:r>
+        <w:t xml:space="preserve">Internet </w:t>
+      </w:r>
+      <w:proofErr w:type="spellStart"/>
+      <w:r>
+        <w:rPr>
+          <w:i/>
+        </w:rPr>
+        <w:t>of</w:t>
+      </w:r>
+      <w:proofErr w:type="spellEnd"/>
+      <w:r>
+        <w:rPr>
+          <w:i/>
+        </w:rPr>
+        <w:t xml:space="preserve"> </w:t>
+      </w:r>
+      <w:proofErr w:type="spellStart"/>
+      <w:r>
+        <w:rPr>
+          <w:i/>
+        </w:rPr>
+        <w:t>Things</w:t>
+      </w:r>
+      <w:proofErr w:type="spellEnd"/>
       <w:r>
         <w:t xml:space="preserve">. </w:t>
       </w:r>
@@ -20548,7 +20892,63 @@
         <w:jc w:val="both"/>
       </w:pPr>
       <w:r>
-        <w:t>Sua arquitetura de baixo consumo opera em 3 diferentes modos: Active mode, sleep mode and Deep-sleep mode. Em modo de Deep-sleep o Wi-Fi é desligado e os sensores da placa trabalham em períodos reduzidos, o consumo se encontra próximo dos 20 µA, quando alimentado com 2.5 Volts.</w:t>
+        <w:t xml:space="preserve">Sua arquitetura de baixo consumo opera em 3 diferentes modos: Active </w:t>
+      </w:r>
+      <w:proofErr w:type="spellStart"/>
+      <w:r>
+        <w:t>mode</w:t>
+      </w:r>
+      <w:proofErr w:type="spellEnd"/>
+      <w:r>
+        <w:t xml:space="preserve">, </w:t>
+      </w:r>
+      <w:proofErr w:type="spellStart"/>
+      <w:r>
+        <w:t>sleep</w:t>
+      </w:r>
+      <w:proofErr w:type="spellEnd"/>
+      <w:r>
+        <w:t xml:space="preserve"> </w:t>
+      </w:r>
+      <w:proofErr w:type="spellStart"/>
+      <w:r>
+        <w:t>mode</w:t>
+      </w:r>
+      <w:proofErr w:type="spellEnd"/>
+      <w:r>
+        <w:t xml:space="preserve"> </w:t>
+      </w:r>
+      <w:proofErr w:type="spellStart"/>
+      <w:r>
+        <w:t>and</w:t>
+      </w:r>
+      <w:proofErr w:type="spellEnd"/>
+      <w:r>
+        <w:t xml:space="preserve"> </w:t>
+      </w:r>
+      <w:proofErr w:type="spellStart"/>
+      <w:r>
+        <w:t>Deep-sleep</w:t>
+      </w:r>
+      <w:proofErr w:type="spellEnd"/>
+      <w:r>
+        <w:t xml:space="preserve"> </w:t>
+      </w:r>
+      <w:proofErr w:type="spellStart"/>
+      <w:r>
+        <w:t>mode</w:t>
+      </w:r>
+      <w:proofErr w:type="spellEnd"/>
+      <w:r>
+        <w:t xml:space="preserve">. Em modo de </w:t>
+      </w:r>
+      <w:proofErr w:type="spellStart"/>
+      <w:r>
+        <w:t>Deep-sleep</w:t>
+      </w:r>
+      <w:proofErr w:type="spellEnd"/>
+      <w:r>
+        <w:t xml:space="preserve"> o Wi-Fi é desligado e os sensores da placa trabalham em períodos reduzidos, o consumo se encontra próximo dos 20 µA, quando alimentado com 2.5 Volts.</w:t>
       </w:r>
     </w:p>
     <w:p>
@@ -20561,17 +20961,35 @@
       <w:r>
         <w:t xml:space="preserve">Em modo </w:t>
       </w:r>
+      <w:proofErr w:type="spellStart"/>
       <w:r>
         <w:t>S</w:t>
       </w:r>
       <w:r>
-        <w:t>leep, o Wi-Fi switch é desativado, impedindo a transmissão de dados, seu consumo se aproxima de 0,9</w:t>
+        <w:t>leep</w:t>
+      </w:r>
+      <w:proofErr w:type="spellEnd"/>
+      <w:r>
+        <w:t>, o Wi-Fi switch é desativado, impedindo a transmissão de dados, seu consumo se aproxima de 0,9</w:t>
       </w:r>
       <w:r>
         <w:t xml:space="preserve"> </w:t>
       </w:r>
-      <w:r>
-        <w:t>mA. Por fim, há o Active mode, no qual o consumo elétrico depende das aplicações realizadas pelo Esp</w:t>
+      <w:proofErr w:type="spellStart"/>
+      <w:r>
+        <w:t>mA.</w:t>
+      </w:r>
+      <w:proofErr w:type="spellEnd"/>
+      <w:r>
+        <w:t xml:space="preserve"> Por fim, há o Active </w:t>
+      </w:r>
+      <w:proofErr w:type="spellStart"/>
+      <w:r>
+        <w:t>mode</w:t>
+      </w:r>
+      <w:proofErr w:type="spellEnd"/>
+      <w:r>
+        <w:t>, no qual o consumo elétrico depende das aplicações realizadas pelo Esp</w:t>
       </w:r>
       <w:r>
         <w:t>8266</w:t>
@@ -20686,8 +21104,13 @@
       <w:r>
         <w:t xml:space="preserve">Tabela 3 – Resultados dos testes de consumo da placa </w:t>
       </w:r>
-      <w:r>
-        <w:t>WeMos D1 mini</w:t>
+      <w:proofErr w:type="spellStart"/>
+      <w:r>
+        <w:t>WeMos</w:t>
+      </w:r>
+      <w:proofErr w:type="spellEnd"/>
+      <w:r>
+        <w:t xml:space="preserve"> D1 mini</w:t>
       </w:r>
     </w:p>
     <w:tbl>
@@ -20731,7 +21154,15 @@
               <w:jc w:val="center"/>
             </w:pPr>
             <w:r>
-              <w:t>Resultado (mA)</w:t>
+              <w:t>Resultado (</w:t>
+            </w:r>
+            <w:proofErr w:type="spellStart"/>
+            <w:r>
+              <w:t>mA</w:t>
+            </w:r>
+            <w:proofErr w:type="spellEnd"/>
+            <w:r>
+              <w:t>)</w:t>
             </w:r>
           </w:p>
         </w:tc>
@@ -20807,9 +21238,11 @@
             <w:pPr>
               <w:jc w:val="center"/>
             </w:pPr>
+            <w:proofErr w:type="spellStart"/>
             <w:r>
               <w:t>Deep-sleep</w:t>
             </w:r>
+            <w:proofErr w:type="spellEnd"/>
           </w:p>
         </w:tc>
         <w:tc>
@@ -20833,9 +21266,11 @@
             <w:pPr>
               <w:jc w:val="center"/>
             </w:pPr>
+            <w:proofErr w:type="spellStart"/>
             <w:r>
               <w:t>Sleep</w:t>
             </w:r>
+            <w:proofErr w:type="spellEnd"/>
           </w:p>
         </w:tc>
         <w:tc>
@@ -20859,8 +21294,13 @@
             <w:pPr>
               <w:jc w:val="center"/>
             </w:pPr>
-            <w:r>
-              <w:t>Leds ligados</w:t>
+            <w:proofErr w:type="spellStart"/>
+            <w:r>
+              <w:t>Leds</w:t>
+            </w:r>
+            <w:proofErr w:type="spellEnd"/>
+            <w:r>
+              <w:t xml:space="preserve"> ligados</w:t>
             </w:r>
           </w:p>
         </w:tc>
@@ -20911,8 +21351,13 @@
             <w:pPr>
               <w:jc w:val="center"/>
             </w:pPr>
-            <w:r>
-              <w:t>Leds e processador</w:t>
+            <w:proofErr w:type="spellStart"/>
+            <w:r>
+              <w:t>Leds</w:t>
+            </w:r>
+            <w:proofErr w:type="spellEnd"/>
+            <w:r>
+              <w:t xml:space="preserve"> e processador</w:t>
             </w:r>
           </w:p>
         </w:tc>
@@ -21001,7 +21446,7 @@
           <w:sz w:val="28"/>
         </w:rPr>
       </w:pPr>
-      <w:bookmarkStart w:id="27" w:name="_Toc516004196"/>
+      <w:bookmarkStart w:id="26" w:name="_Toc516004196"/>
       <w:r>
         <w:rPr>
           <w:rFonts w:ascii="Times New Roman" w:hAnsi="Times New Roman" w:cs="Times New Roman"/>
@@ -21044,7 +21489,7 @@
         </w:rPr>
         <w:t>a</w:t>
       </w:r>
-      <w:bookmarkEnd w:id="27"/>
+      <w:bookmarkEnd w:id="26"/>
     </w:p>
     <w:p/>
     <w:p>
@@ -21141,8 +21586,13 @@
         <w:t xml:space="preserve"> e</w:t>
       </w:r>
       <w:r>
-        <w:t xml:space="preserve"> mAh</w:t>
-      </w:r>
+        <w:t xml:space="preserve"> </w:t>
+      </w:r>
+      <w:proofErr w:type="spellStart"/>
+      <w:r>
+        <w:t>mAh</w:t>
+      </w:r>
+      <w:proofErr w:type="spellEnd"/>
       <w:r>
         <w:t>.</w:t>
       </w:r>
@@ -21435,12 +21885,21 @@
           <w:szCs w:val="20"/>
         </w:rPr>
       </w:pPr>
+      <w:proofErr w:type="gramStart"/>
       <w:r>
         <w:rPr>
           <w:sz w:val="20"/>
           <w:szCs w:val="20"/>
         </w:rPr>
-        <w:t>peso1 = valor do peso1 aplicado ao tamanho</w:t>
+        <w:t>peso</w:t>
+      </w:r>
+      <w:proofErr w:type="gramEnd"/>
+      <w:r>
+        <w:rPr>
+          <w:sz w:val="20"/>
+          <w:szCs w:val="20"/>
+        </w:rPr>
+        <w:t>1 = valor do peso1 aplicado ao tamanho</w:t>
       </w:r>
     </w:p>
     <w:p>
@@ -21465,13 +21924,22 @@
           <w:szCs w:val="20"/>
         </w:rPr>
       </w:pPr>
+      <w:proofErr w:type="gramStart"/>
       <w:r>
         <w:rPr>
           <w:sz w:val="20"/>
           <w:szCs w:val="20"/>
         </w:rPr>
         <w:lastRenderedPageBreak/>
-        <w:t>peso2 = valor do peso2 aplicado ao Custo</w:t>
+        <w:t>peso</w:t>
+      </w:r>
+      <w:proofErr w:type="gramEnd"/>
+      <w:r>
+        <w:rPr>
+          <w:sz w:val="20"/>
+          <w:szCs w:val="20"/>
+        </w:rPr>
+        <w:t>2 = valor do peso2 aplicado ao Custo</w:t>
       </w:r>
     </w:p>
     <w:p>
@@ -21481,12 +21949,23 @@
           <w:szCs w:val="20"/>
         </w:rPr>
       </w:pPr>
+      <w:proofErr w:type="spellStart"/>
+      <w:proofErr w:type="gramStart"/>
       <w:r>
         <w:rPr>
           <w:sz w:val="20"/>
           <w:szCs w:val="20"/>
         </w:rPr>
-        <w:t>mAh = Corrente fornecida em 1 hora de uso pela bateria</w:t>
+        <w:t>mAh</w:t>
+      </w:r>
+      <w:proofErr w:type="spellEnd"/>
+      <w:proofErr w:type="gramEnd"/>
+      <w:r>
+        <w:rPr>
+          <w:sz w:val="20"/>
+          <w:szCs w:val="20"/>
+        </w:rPr>
+        <w:t xml:space="preserve"> = Corrente fornecida em 1 hora de uso pela bateria</w:t>
       </w:r>
     </w:p>
     <w:p>
@@ -21496,13 +21975,31 @@
           <w:szCs w:val="20"/>
         </w:rPr>
       </w:pPr>
+      <w:proofErr w:type="gramStart"/>
       <w:r>
         <w:rPr>
           <w:sz w:val="20"/>
           <w:szCs w:val="20"/>
         </w:rPr>
-        <w:t>peso3 = valor do peso3 aplicado ao mAh</w:t>
-      </w:r>
+        <w:t>peso</w:t>
+      </w:r>
+      <w:proofErr w:type="gramEnd"/>
+      <w:r>
+        <w:rPr>
+          <w:sz w:val="20"/>
+          <w:szCs w:val="20"/>
+        </w:rPr>
+        <w:t xml:space="preserve">3 = valor do peso3 aplicado ao </w:t>
+      </w:r>
+      <w:proofErr w:type="spellStart"/>
+      <w:r>
+        <w:rPr>
+          <w:sz w:val="20"/>
+          <w:szCs w:val="20"/>
+        </w:rPr>
+        <w:t>mAh</w:t>
+      </w:r>
+      <w:proofErr w:type="spellEnd"/>
     </w:p>
     <w:p>
       <w:pPr>
@@ -21542,7 +22039,7 @@
           <w:i/>
         </w:rPr>
       </w:pPr>
-      <w:bookmarkStart w:id="28" w:name="_Toc516004197"/>
+      <w:bookmarkStart w:id="27" w:name="_Toc516004197"/>
       <w:r>
         <w:rPr>
           <w:rFonts w:ascii="Times New Roman" w:hAnsi="Times New Roman" w:cs="Times New Roman"/>
@@ -21556,7 +22053,7 @@
         </w:rPr>
         <w:t>shield</w:t>
       </w:r>
-      <w:bookmarkEnd w:id="28"/>
+      <w:bookmarkEnd w:id="27"/>
     </w:p>
     <w:p/>
     <w:p>
@@ -21609,16 +22106,48 @@
         <w:t>Proteus</w:t>
       </w:r>
       <w:r>
-        <w:t xml:space="preserve"> segue logo em seguida. O shield possui 8 leds que estão ligados em </w:t>
-      </w:r>
+        <w:t xml:space="preserve"> segue logo em seguida. O shield possui 8 </w:t>
+      </w:r>
+      <w:proofErr w:type="spellStart"/>
+      <w:r>
+        <w:t>leds</w:t>
+      </w:r>
+      <w:proofErr w:type="spellEnd"/>
+      <w:r>
+        <w:t xml:space="preserve"> que estão ligados em </w:t>
+      </w:r>
+      <w:proofErr w:type="spellStart"/>
       <w:r>
         <w:rPr>
           <w:i/>
         </w:rPr>
-        <w:t>current source</w:t>
-      </w:r>
-      <w:r>
-        <w:t xml:space="preserve"> com alguns pinos digitais da placa WeMos.</w:t>
+        <w:t>current</w:t>
+      </w:r>
+      <w:proofErr w:type="spellEnd"/>
+      <w:r>
+        <w:rPr>
+          <w:i/>
+        </w:rPr>
+        <w:t xml:space="preserve"> </w:t>
+      </w:r>
+      <w:proofErr w:type="spellStart"/>
+      <w:r>
+        <w:rPr>
+          <w:i/>
+        </w:rPr>
+        <w:t>source</w:t>
+      </w:r>
+      <w:proofErr w:type="spellEnd"/>
+      <w:r>
+        <w:t xml:space="preserve"> com alguns pinos digitais da placa </w:t>
+      </w:r>
+      <w:proofErr w:type="spellStart"/>
+      <w:r>
+        <w:t>WeMos</w:t>
+      </w:r>
+      <w:proofErr w:type="spellEnd"/>
+      <w:r>
+        <w:t>.</w:t>
       </w:r>
     </w:p>
     <w:p>
@@ -21760,7 +22289,7 @@
           <w:szCs w:val="24"/>
         </w:rPr>
       </w:pPr>
-      <w:bookmarkStart w:id="29" w:name="_Toc516004198"/>
+      <w:bookmarkStart w:id="28" w:name="_Toc516004198"/>
       <w:r>
         <w:rPr>
           <w:rFonts w:ascii="Times New Roman" w:hAnsi="Times New Roman" w:cs="Times New Roman"/>
@@ -21769,7 +22298,7 @@
         </w:rPr>
         <w:t>Resultado final – Modelo de bateria</w:t>
       </w:r>
-      <w:bookmarkEnd w:id="29"/>
+      <w:bookmarkEnd w:id="28"/>
     </w:p>
     <w:p>
       <w:pPr>
@@ -21812,7 +22341,7 @@
           <w:sz w:val="28"/>
         </w:rPr>
       </w:pPr>
-      <w:bookmarkStart w:id="30" w:name="_Toc516004199"/>
+      <w:bookmarkStart w:id="29" w:name="_Toc516004199"/>
       <w:r>
         <w:rPr>
           <w:b/>
@@ -21820,7 +22349,7 @@
         </w:rPr>
         <w:t>Junho</w:t>
       </w:r>
-      <w:bookmarkEnd w:id="30"/>
+      <w:bookmarkEnd w:id="29"/>
     </w:p>
     <w:p>
       <w:pPr>
@@ -21837,7 +22366,7 @@
           <w:sz w:val="28"/>
         </w:rPr>
       </w:pPr>
-      <w:bookmarkStart w:id="31" w:name="_Toc516004200"/>
+      <w:bookmarkStart w:id="30" w:name="_Toc516004200"/>
       <w:r>
         <w:rPr>
           <w:sz w:val="28"/>
@@ -21850,293 +22379,7 @@
         </w:rPr>
         <w:t>técnico de placas e seus protocolos de comunicação</w:t>
       </w:r>
-      <w:bookmarkEnd w:id="31"/>
-    </w:p>
-    <w:p>
-      <w:pPr>
-        <w:jc w:val="both"/>
-        <w:rPr>
-          <w:sz w:val="28"/>
-        </w:rPr>
-      </w:pPr>
-    </w:p>
-    <w:p>
-      <w:pPr>
-        <w:jc w:val="both"/>
-        <w:rPr>
-          <w:sz w:val="28"/>
-        </w:rPr>
-      </w:pPr>
-    </w:p>
-    <w:p>
-      <w:pPr>
-        <w:pStyle w:val="PargrafodaLista"/>
-        <w:numPr>
-          <w:ilvl w:val="0"/>
-          <w:numId w:val="2"/>
-        </w:numPr>
-        <w:jc w:val="both"/>
-        <w:outlineLvl w:val="0"/>
-        <w:rPr>
-          <w:b/>
-          <w:sz w:val="28"/>
-        </w:rPr>
-      </w:pPr>
-      <w:bookmarkStart w:id="32" w:name="_Toc516004201"/>
-      <w:r>
-        <w:rPr>
-          <w:b/>
-          <w:sz w:val="28"/>
-        </w:rPr>
-        <w:t>Julho</w:t>
-      </w:r>
-      <w:bookmarkEnd w:id="32"/>
-    </w:p>
-    <w:p>
-      <w:pPr>
-        <w:jc w:val="both"/>
-        <w:rPr>
-          <w:sz w:val="28"/>
-        </w:rPr>
-      </w:pPr>
-    </w:p>
-    <w:p>
-      <w:pPr>
-        <w:pStyle w:val="PargrafodaLista"/>
-        <w:numPr>
-          <w:ilvl w:val="0"/>
-          <w:numId w:val="2"/>
-        </w:numPr>
-        <w:jc w:val="both"/>
-        <w:outlineLvl w:val="0"/>
-        <w:rPr>
-          <w:b/>
-          <w:sz w:val="28"/>
-        </w:rPr>
-      </w:pPr>
-      <w:bookmarkStart w:id="33" w:name="_Toc516004202"/>
-      <w:r>
-        <w:rPr>
-          <w:b/>
-          <w:sz w:val="28"/>
-        </w:rPr>
-        <w:lastRenderedPageBreak/>
-        <w:t>Agosto</w:t>
-      </w:r>
-      <w:bookmarkEnd w:id="33"/>
-    </w:p>
-    <w:p>
-      <w:pPr>
-        <w:jc w:val="both"/>
-        <w:rPr>
-          <w:sz w:val="28"/>
-        </w:rPr>
-      </w:pPr>
-    </w:p>
-    <w:p>
-      <w:pPr>
-        <w:pStyle w:val="PargrafodaLista"/>
-        <w:numPr>
-          <w:ilvl w:val="0"/>
-          <w:numId w:val="2"/>
-        </w:numPr>
-        <w:jc w:val="both"/>
-        <w:outlineLvl w:val="0"/>
-        <w:rPr>
-          <w:b/>
-          <w:sz w:val="28"/>
-        </w:rPr>
-      </w:pPr>
-      <w:bookmarkStart w:id="34" w:name="_Toc516004203"/>
-      <w:r>
-        <w:rPr>
-          <w:b/>
-          <w:sz w:val="28"/>
-        </w:rPr>
-        <w:t>Setembro</w:t>
-      </w:r>
-      <w:bookmarkEnd w:id="34"/>
-    </w:p>
-    <w:p>
-      <w:pPr>
-        <w:rPr>
-          <w:b/>
-          <w:sz w:val="28"/>
-        </w:rPr>
-      </w:pPr>
-    </w:p>
-    <w:p>
-      <w:pPr>
-        <w:pStyle w:val="PargrafodaLista"/>
-        <w:numPr>
-          <w:ilvl w:val="0"/>
-          <w:numId w:val="2"/>
-        </w:numPr>
-        <w:jc w:val="both"/>
-        <w:outlineLvl w:val="0"/>
-        <w:rPr>
-          <w:b/>
-          <w:sz w:val="28"/>
-        </w:rPr>
-      </w:pPr>
-      <w:bookmarkStart w:id="35" w:name="_Toc516004204"/>
-      <w:r>
-        <w:rPr>
-          <w:b/>
-          <w:sz w:val="28"/>
-        </w:rPr>
-        <w:t>Outubro</w:t>
-      </w:r>
-      <w:bookmarkEnd w:id="35"/>
-    </w:p>
-    <w:p>
-      <w:pPr>
-        <w:jc w:val="both"/>
-        <w:rPr>
-          <w:sz w:val="28"/>
-        </w:rPr>
-      </w:pPr>
-    </w:p>
-    <w:p>
-      <w:pPr>
-        <w:pStyle w:val="PargrafodaLista"/>
-        <w:numPr>
-          <w:ilvl w:val="0"/>
-          <w:numId w:val="2"/>
-        </w:numPr>
-        <w:jc w:val="both"/>
-        <w:outlineLvl w:val="0"/>
-        <w:rPr>
-          <w:b/>
-          <w:sz w:val="28"/>
-        </w:rPr>
-      </w:pPr>
-      <w:bookmarkStart w:id="36" w:name="_Toc516004205"/>
-      <w:r>
-        <w:rPr>
-          <w:b/>
-          <w:sz w:val="28"/>
-        </w:rPr>
-        <w:t>Novembro</w:t>
-      </w:r>
-      <w:bookmarkEnd w:id="36"/>
-    </w:p>
-    <w:p>
-      <w:pPr>
-        <w:jc w:val="both"/>
-        <w:rPr>
-          <w:sz w:val="28"/>
-        </w:rPr>
-      </w:pPr>
-    </w:p>
-    <w:p>
-      <w:pPr>
-        <w:pStyle w:val="PargrafodaLista"/>
-        <w:numPr>
-          <w:ilvl w:val="0"/>
-          <w:numId w:val="2"/>
-        </w:numPr>
-        <w:jc w:val="both"/>
-        <w:outlineLvl w:val="0"/>
-        <w:rPr>
-          <w:b/>
-          <w:sz w:val="28"/>
-        </w:rPr>
-      </w:pPr>
-      <w:r>
-        <w:rPr>
-          <w:b/>
-          <w:sz w:val="28"/>
-        </w:rPr>
-        <w:t xml:space="preserve"> </w:t>
-      </w:r>
-      <w:bookmarkStart w:id="37" w:name="_Toc516004206"/>
-      <w:r>
-        <w:rPr>
-          <w:b/>
-          <w:sz w:val="28"/>
-        </w:rPr>
-        <w:t>Dezembro</w:t>
-      </w:r>
-      <w:bookmarkEnd w:id="37"/>
-    </w:p>
-    <w:p>
-      <w:pPr>
-        <w:jc w:val="both"/>
-        <w:rPr>
-          <w:sz w:val="28"/>
-        </w:rPr>
-      </w:pPr>
-    </w:p>
-    <w:p>
-      <w:pPr>
-        <w:pStyle w:val="PargrafodaLista"/>
-        <w:numPr>
-          <w:ilvl w:val="0"/>
-          <w:numId w:val="2"/>
-        </w:numPr>
-        <w:jc w:val="both"/>
-        <w:outlineLvl w:val="0"/>
-        <w:rPr>
-          <w:b/>
-          <w:sz w:val="28"/>
-        </w:rPr>
-      </w:pPr>
-      <w:r>
-        <w:rPr>
-          <w:b/>
-          <w:sz w:val="28"/>
-        </w:rPr>
-        <w:t xml:space="preserve"> </w:t>
-      </w:r>
-      <w:bookmarkStart w:id="38" w:name="_Toc516004207"/>
-      <w:r>
-        <w:rPr>
-          <w:b/>
-          <w:sz w:val="28"/>
-        </w:rPr>
-        <w:t>Janeiro</w:t>
-      </w:r>
-      <w:bookmarkEnd w:id="38"/>
-    </w:p>
-    <w:p>
-      <w:pPr>
-        <w:jc w:val="both"/>
-        <w:rPr>
-          <w:sz w:val="28"/>
-        </w:rPr>
-      </w:pPr>
-    </w:p>
-    <w:p>
-      <w:pPr>
-        <w:pStyle w:val="PargrafodaLista"/>
-        <w:numPr>
-          <w:ilvl w:val="0"/>
-          <w:numId w:val="2"/>
-        </w:numPr>
-        <w:jc w:val="both"/>
-        <w:outlineLvl w:val="0"/>
-        <w:rPr>
-          <w:b/>
-          <w:sz w:val="28"/>
-        </w:rPr>
-      </w:pPr>
-      <w:r>
-        <w:rPr>
-          <w:b/>
-          <w:sz w:val="28"/>
-        </w:rPr>
-        <w:t xml:space="preserve"> </w:t>
-      </w:r>
-      <w:bookmarkStart w:id="39" w:name="_Toc516004208"/>
-      <w:r>
-        <w:rPr>
-          <w:b/>
-          <w:sz w:val="28"/>
-        </w:rPr>
-        <w:t>Fevereiro</w:t>
-      </w:r>
-      <w:bookmarkEnd w:id="39"/>
+      <w:bookmarkEnd w:id="30"/>
     </w:p>
     <w:p>
       <w:pPr>
@@ -22167,56 +22410,8 @@
           <w:sz w:val="28"/>
         </w:rPr>
       </w:pPr>
-    </w:p>
-    <w:p>
-      <w:pPr>
-        <w:jc w:val="both"/>
-        <w:outlineLvl w:val="0"/>
-        <w:rPr>
-          <w:b/>
-          <w:sz w:val="28"/>
-        </w:rPr>
-      </w:pPr>
-    </w:p>
-    <w:p>
-      <w:pPr>
-        <w:jc w:val="both"/>
-        <w:outlineLvl w:val="0"/>
-        <w:rPr>
-          <w:b/>
-          <w:sz w:val="28"/>
-        </w:rPr>
-      </w:pPr>
-    </w:p>
-    <w:p>
-      <w:pPr>
-        <w:jc w:val="both"/>
-        <w:outlineLvl w:val="0"/>
-        <w:rPr>
-          <w:b/>
-          <w:sz w:val="28"/>
-        </w:rPr>
-      </w:pPr>
-    </w:p>
-    <w:p>
-      <w:pPr>
-        <w:jc w:val="both"/>
-        <w:outlineLvl w:val="0"/>
-        <w:rPr>
-          <w:b/>
-          <w:sz w:val="28"/>
-        </w:rPr>
-      </w:pPr>
-    </w:p>
-    <w:p>
-      <w:pPr>
-        <w:jc w:val="both"/>
-        <w:outlineLvl w:val="0"/>
-        <w:rPr>
-          <w:b/>
-          <w:sz w:val="28"/>
-        </w:rPr>
-      </w:pPr>
+      <w:bookmarkStart w:id="31" w:name="_GoBack"/>
+      <w:bookmarkEnd w:id="31"/>
     </w:p>
     <w:p>
       <w:pPr>
@@ -22239,7 +22434,7 @@
           <w:sz w:val="28"/>
         </w:rPr>
       </w:pPr>
-      <w:bookmarkStart w:id="40" w:name="_Toc516004209"/>
+      <w:bookmarkStart w:id="32" w:name="_Toc516004209"/>
       <w:r>
         <w:rPr>
           <w:rFonts w:ascii="Times New Roman" w:hAnsi="Times New Roman" w:cs="Times New Roman"/>
@@ -22247,9 +22442,10 @@
           <w:color w:val="000000" w:themeColor="text1"/>
           <w:sz w:val="28"/>
         </w:rPr>
+        <w:lastRenderedPageBreak/>
         <w:t>REFERÊNCIAS</w:t>
       </w:r>
-      <w:bookmarkEnd w:id="40"/>
+      <w:bookmarkEnd w:id="32"/>
     </w:p>
     <w:p/>
     <w:tbl>
@@ -22282,11 +22478,11 @@
             <w:r>
               <w:t>[</w:t>
             </w:r>
-            <w:bookmarkStart w:id="41" w:name="modelo_1"/>
+            <w:bookmarkStart w:id="33" w:name="modelo_1"/>
             <w:r>
               <w:t>1</w:t>
             </w:r>
-            <w:bookmarkEnd w:id="41"/>
+            <w:bookmarkEnd w:id="33"/>
             <w:r>
               <w:t>]</w:t>
             </w:r>
@@ -22301,7 +22497,15 @@
               <w:jc w:val="both"/>
             </w:pPr>
             <w:r>
-              <w:t xml:space="preserve">STA-ELETRONICA. Pilhas e baterias Rontek. Disponível em: </w:t>
+              <w:t xml:space="preserve">STA-ELETRONICA. Pilhas e baterias </w:t>
+            </w:r>
+            <w:proofErr w:type="spellStart"/>
+            <w:r>
+              <w:t>Rontek</w:t>
+            </w:r>
+            <w:proofErr w:type="spellEnd"/>
+            <w:r>
+              <w:t xml:space="preserve">. Disponível em: </w:t>
             </w:r>
             <w:hyperlink r:id="rId11" w:history="1">
               <w:r>
@@ -22352,11 +22556,11 @@
             <w:r>
               <w:t>[</w:t>
             </w:r>
-            <w:bookmarkStart w:id="42" w:name="modelo_2"/>
+            <w:bookmarkStart w:id="34" w:name="modelo_2"/>
             <w:r>
               <w:t>2</w:t>
             </w:r>
-            <w:bookmarkEnd w:id="42"/>
+            <w:bookmarkEnd w:id="34"/>
             <w:r>
               <w:t>]</w:t>
             </w:r>
@@ -22376,9 +22580,11 @@
             <w:r>
               <w:t xml:space="preserve">. Pilhas e baterias </w:t>
             </w:r>
+            <w:proofErr w:type="spellStart"/>
             <w:r>
               <w:t>Ni-mh</w:t>
             </w:r>
+            <w:proofErr w:type="spellEnd"/>
             <w:r>
               <w:t xml:space="preserve">. Disponível em: </w:t>
             </w:r>
@@ -22439,14 +22645,13 @@
               <w:jc w:val="both"/>
             </w:pPr>
             <w:r>
-              <w:lastRenderedPageBreak/>
               <w:t>[</w:t>
             </w:r>
-            <w:bookmarkStart w:id="43" w:name="modelo_3"/>
+            <w:bookmarkStart w:id="35" w:name="modelo_3"/>
             <w:r>
               <w:t>3</w:t>
             </w:r>
-            <w:bookmarkEnd w:id="43"/>
+            <w:bookmarkEnd w:id="35"/>
             <w:r>
               <w:t>]</w:t>
             </w:r>
@@ -22464,7 +22669,15 @@
               <w:t>GOLDPOWER</w:t>
             </w:r>
             <w:r>
-              <w:t xml:space="preserve">. Pilhas e baterias Ni-mh. Disponível em: </w:t>
+              <w:t xml:space="preserve">. Pilhas e baterias </w:t>
+            </w:r>
+            <w:proofErr w:type="spellStart"/>
+            <w:r>
+              <w:t>Ni-mh</w:t>
+            </w:r>
+            <w:proofErr w:type="spellEnd"/>
+            <w:r>
+              <w:t xml:space="preserve">. Disponível em: </w:t>
             </w:r>
             <w:hyperlink r:id="rId13" w:history="1">
               <w:r>
@@ -22519,11 +22732,11 @@
             <w:r>
               <w:t>[</w:t>
             </w:r>
-            <w:bookmarkStart w:id="44" w:name="modelo_4"/>
+            <w:bookmarkStart w:id="36" w:name="modelo_4"/>
             <w:r>
               <w:t>4</w:t>
             </w:r>
-            <w:bookmarkEnd w:id="44"/>
+            <w:bookmarkEnd w:id="36"/>
             <w:r>
               <w:t>]</w:t>
             </w:r>
@@ -22538,7 +22751,15 @@
               <w:jc w:val="both"/>
             </w:pPr>
             <w:r>
-              <w:t xml:space="preserve">STA-ELETRONICA. Pilhas e baterias Rontek. Disponível em: </w:t>
+              <w:t xml:space="preserve">STA-ELETRONICA. Pilhas e baterias </w:t>
+            </w:r>
+            <w:proofErr w:type="spellStart"/>
+            <w:r>
+              <w:t>Rontek</w:t>
+            </w:r>
+            <w:proofErr w:type="spellEnd"/>
+            <w:r>
+              <w:t xml:space="preserve">. Disponível em: </w:t>
             </w:r>
             <w:hyperlink r:id="rId14" w:history="1">
               <w:r>
@@ -22593,11 +22814,11 @@
             <w:r>
               <w:t>[</w:t>
             </w:r>
-            <w:bookmarkStart w:id="45" w:name="modelo_5"/>
+            <w:bookmarkStart w:id="37" w:name="modelo_5"/>
             <w:r>
               <w:t>5</w:t>
             </w:r>
-            <w:bookmarkEnd w:id="45"/>
+            <w:bookmarkEnd w:id="37"/>
             <w:r>
               <w:t>]</w:t>
             </w:r>
@@ -22673,11 +22894,11 @@
             <w:r>
               <w:t>[</w:t>
             </w:r>
-            <w:bookmarkStart w:id="46" w:name="modelo_6"/>
+            <w:bookmarkStart w:id="38" w:name="modelo_6"/>
             <w:r>
               <w:t>6</w:t>
             </w:r>
-            <w:bookmarkEnd w:id="46"/>
+            <w:bookmarkEnd w:id="38"/>
             <w:r>
               <w:t>]</w:t>
             </w:r>
@@ -22695,7 +22916,15 @@
               <w:t>COMP DISTRIBUIDORA.</w:t>
             </w:r>
             <w:r>
-              <w:t xml:space="preserve"> Bateria recarregável Knup. Disponível em: </w:t>
+              <w:t xml:space="preserve"> Bateria recarregável </w:t>
+            </w:r>
+            <w:proofErr w:type="spellStart"/>
+            <w:r>
+              <w:t>Knup</w:t>
+            </w:r>
+            <w:proofErr w:type="spellEnd"/>
+            <w:r>
+              <w:t xml:space="preserve">. Disponível em: </w:t>
             </w:r>
             <w:r>
               <w:t xml:space="preserve"> </w:t>
@@ -22759,11 +22988,11 @@
             <w:r>
               <w:t>[</w:t>
             </w:r>
-            <w:bookmarkStart w:id="47" w:name="modelo_7"/>
+            <w:bookmarkStart w:id="39" w:name="modelo_7"/>
             <w:r>
               <w:t>7</w:t>
             </w:r>
-            <w:bookmarkEnd w:id="47"/>
+            <w:bookmarkEnd w:id="39"/>
             <w:r>
               <w:t>]</w:t>
             </w:r>
@@ -22778,7 +23007,15 @@
               <w:jc w:val="both"/>
             </w:pPr>
             <w:r>
-              <w:t xml:space="preserve">FLEXGOLD. Flex X-cell. Disponível em: </w:t>
+              <w:t>FLEXGOLD. Flex X-</w:t>
+            </w:r>
+            <w:proofErr w:type="spellStart"/>
+            <w:r>
+              <w:t>cell</w:t>
+            </w:r>
+            <w:proofErr w:type="spellEnd"/>
+            <w:r>
+              <w:t xml:space="preserve">. Disponível em: </w:t>
             </w:r>
             <w:hyperlink r:id="rId17" w:history="1">
               <w:r>
@@ -22839,11 +23076,11 @@
             <w:r>
               <w:t>[</w:t>
             </w:r>
-            <w:bookmarkStart w:id="48" w:name="modelo_8"/>
+            <w:bookmarkStart w:id="40" w:name="modelo_8"/>
             <w:r>
               <w:t>8</w:t>
             </w:r>
-            <w:bookmarkEnd w:id="48"/>
+            <w:bookmarkEnd w:id="40"/>
             <w:r>
               <w:t>]</w:t>
             </w:r>
@@ -22862,7 +23099,23 @@
                 <w:color w:val="000000"/>
                 <w:shd w:val="clear" w:color="auto" w:fill="FFFFFF"/>
               </w:rPr>
-              <w:t xml:space="preserve">FULLYMAX. Bateria Fullymax SYMA. Disponível em:  </w:t>
+              <w:t xml:space="preserve">FULLYMAX. Bateria </w:t>
+            </w:r>
+            <w:proofErr w:type="spellStart"/>
+            <w:r>
+              <w:rPr>
+                <w:color w:val="000000"/>
+                <w:shd w:val="clear" w:color="auto" w:fill="FFFFFF"/>
+              </w:rPr>
+              <w:t>Fullymax</w:t>
+            </w:r>
+            <w:proofErr w:type="spellEnd"/>
+            <w:r>
+              <w:rPr>
+                <w:color w:val="000000"/>
+                <w:shd w:val="clear" w:color="auto" w:fill="FFFFFF"/>
+              </w:rPr>
+              <w:t xml:space="preserve"> SYMA. Disponível em:  </w:t>
             </w:r>
             <w:hyperlink r:id="rId18" w:history="1">
               <w:r>
@@ -22944,11 +23197,11 @@
             <w:r>
               <w:t>[</w:t>
             </w:r>
-            <w:bookmarkStart w:id="49" w:name="modelo_9"/>
+            <w:bookmarkStart w:id="41" w:name="modelo_9"/>
             <w:r>
               <w:t>9</w:t>
             </w:r>
-            <w:bookmarkEnd w:id="49"/>
+            <w:bookmarkEnd w:id="41"/>
             <w:r>
               <w:t>]</w:t>
             </w:r>
@@ -22963,7 +23216,15 @@
               <w:jc w:val="both"/>
             </w:pPr>
             <w:r>
-              <w:t xml:space="preserve">STA-ELETRONICA. Pilhas e baterias Rontek. Disponível em: </w:t>
+              <w:t xml:space="preserve">STA-ELETRONICA. Pilhas e baterias </w:t>
+            </w:r>
+            <w:proofErr w:type="spellStart"/>
+            <w:r>
+              <w:t>Rontek</w:t>
+            </w:r>
+            <w:proofErr w:type="spellEnd"/>
+            <w:r>
+              <w:t xml:space="preserve">. Disponível em: </w:t>
             </w:r>
             <w:hyperlink r:id="rId19" w:history="1">
               <w:r>
@@ -23024,11 +23285,11 @@
             <w:r>
               <w:t>[</w:t>
             </w:r>
-            <w:bookmarkStart w:id="50" w:name="modelo_10"/>
+            <w:bookmarkStart w:id="42" w:name="modelo_10"/>
             <w:r>
               <w:t>10</w:t>
             </w:r>
-            <w:bookmarkEnd w:id="50"/>
+            <w:bookmarkEnd w:id="42"/>
             <w:r>
               <w:t>]</w:t>
             </w:r>
@@ -23043,7 +23304,15 @@
               <w:jc w:val="both"/>
             </w:pPr>
             <w:r>
-              <w:t xml:space="preserve">STA-ELETRONICA. Pilhas e baterias Rontek. Disponível em: </w:t>
+              <w:t xml:space="preserve">STA-ELETRONICA. Pilhas e baterias </w:t>
+            </w:r>
+            <w:proofErr w:type="spellStart"/>
+            <w:r>
+              <w:t>Rontek</w:t>
+            </w:r>
+            <w:proofErr w:type="spellEnd"/>
+            <w:r>
+              <w:t xml:space="preserve">. Disponível em: </w:t>
             </w:r>
             <w:hyperlink r:id="rId20" w:history="1">
               <w:r>
@@ -23104,11 +23373,11 @@
             <w:r>
               <w:t>[</w:t>
             </w:r>
-            <w:bookmarkStart w:id="51" w:name="modelo_11"/>
+            <w:bookmarkStart w:id="43" w:name="modelo_11"/>
             <w:r>
               <w:t>11</w:t>
             </w:r>
-            <w:bookmarkEnd w:id="51"/>
+            <w:bookmarkEnd w:id="43"/>
             <w:r>
               <w:t>]</w:t>
             </w:r>
@@ -23123,7 +23392,15 @@
               <w:jc w:val="both"/>
             </w:pPr>
             <w:r>
-              <w:t xml:space="preserve">STA-ELETRONICA. Pilhas e baterias Rontek. Disponível em: </w:t>
+              <w:t xml:space="preserve">STA-ELETRONICA. Pilhas e baterias </w:t>
+            </w:r>
+            <w:proofErr w:type="spellStart"/>
+            <w:r>
+              <w:t>Rontek</w:t>
+            </w:r>
+            <w:proofErr w:type="spellEnd"/>
+            <w:r>
+              <w:t xml:space="preserve">. Disponível em: </w:t>
             </w:r>
             <w:hyperlink r:id="rId21" w:history="1">
               <w:r>
@@ -23182,13 +23459,14 @@
               <w:jc w:val="both"/>
             </w:pPr>
             <w:r>
+              <w:lastRenderedPageBreak/>
               <w:t>[</w:t>
             </w:r>
-            <w:bookmarkStart w:id="52" w:name="modelo_12"/>
+            <w:bookmarkStart w:id="44" w:name="modelo_12"/>
             <w:r>
               <w:t>12</w:t>
             </w:r>
-            <w:bookmarkEnd w:id="52"/>
+            <w:bookmarkEnd w:id="44"/>
             <w:r>
               <w:t>]</w:t>
             </w:r>
@@ -23203,7 +23481,15 @@
               <w:jc w:val="both"/>
             </w:pPr>
             <w:r>
-              <w:t xml:space="preserve">STA-ELETRONICA. Pilhas e baterias Rontek. Disponível em: </w:t>
+              <w:t xml:space="preserve">STA-ELETRONICA. Pilhas e baterias </w:t>
+            </w:r>
+            <w:proofErr w:type="spellStart"/>
+            <w:r>
+              <w:t>Rontek</w:t>
+            </w:r>
+            <w:proofErr w:type="spellEnd"/>
+            <w:r>
+              <w:t xml:space="preserve">. Disponível em: </w:t>
             </w:r>
             <w:hyperlink r:id="rId22" w:history="1">
               <w:r>
@@ -23267,11 +23553,11 @@
             <w:r>
               <w:t>[</w:t>
             </w:r>
-            <w:bookmarkStart w:id="53" w:name="modelo_13"/>
+            <w:bookmarkStart w:id="45" w:name="modelo_13"/>
             <w:r>
               <w:t>13</w:t>
             </w:r>
-            <w:bookmarkEnd w:id="53"/>
+            <w:bookmarkEnd w:id="45"/>
             <w:r>
               <w:t>]</w:t>
             </w:r>
@@ -23348,14 +23634,14 @@
             <w:r>
               <w:t>[</w:t>
             </w:r>
-            <w:bookmarkStart w:id="54" w:name="modelo_14"/>
+            <w:bookmarkStart w:id="46" w:name="modelo_14"/>
             <w:r>
               <w:t>1</w:t>
             </w:r>
             <w:r>
               <w:t>4</w:t>
             </w:r>
-            <w:bookmarkEnd w:id="54"/>
+            <w:bookmarkEnd w:id="46"/>
             <w:r>
               <w:t>]</w:t>
             </w:r>
@@ -23370,7 +23656,15 @@
               <w:jc w:val="both"/>
             </w:pPr>
             <w:r>
-              <w:t xml:space="preserve">STA-ELETRONICA. Pilhas e baterias Rontek. Disponível em: </w:t>
+              <w:t xml:space="preserve">STA-ELETRONICA. Pilhas e baterias </w:t>
+            </w:r>
+            <w:proofErr w:type="spellStart"/>
+            <w:r>
+              <w:t>Rontek</w:t>
+            </w:r>
+            <w:proofErr w:type="spellEnd"/>
+            <w:r>
+              <w:t xml:space="preserve">. Disponível em: </w:t>
             </w:r>
             <w:hyperlink r:id="rId24" w:history="1">
               <w:r>
@@ -23441,14 +23735,13 @@
               <w:jc w:val="both"/>
             </w:pPr>
             <w:r>
-              <w:lastRenderedPageBreak/>
               <w:t>[</w:t>
             </w:r>
-            <w:bookmarkStart w:id="55" w:name="modelo_15"/>
+            <w:bookmarkStart w:id="47" w:name="modelo_15"/>
             <w:r>
               <w:t>15</w:t>
             </w:r>
-            <w:bookmarkEnd w:id="55"/>
+            <w:bookmarkEnd w:id="47"/>
             <w:r>
               <w:t>]</w:t>
             </w:r>
@@ -23463,7 +23756,15 @@
               <w:jc w:val="both"/>
             </w:pPr>
             <w:r>
-              <w:t xml:space="preserve">STA-ELETRONICA. Pilhas e baterias Rontek. Disponível em: </w:t>
+              <w:t xml:space="preserve">STA-ELETRONICA. Pilhas e baterias </w:t>
+            </w:r>
+            <w:proofErr w:type="spellStart"/>
+            <w:r>
+              <w:t>Rontek</w:t>
+            </w:r>
+            <w:proofErr w:type="spellEnd"/>
+            <w:r>
+              <w:t xml:space="preserve">. Disponível em: </w:t>
             </w:r>
             <w:hyperlink r:id="rId25" w:history="1">
               <w:r>
@@ -23533,11 +23834,11 @@
             <w:r>
               <w:t>[</w:t>
             </w:r>
-            <w:bookmarkStart w:id="56" w:name="modelo_16_2"/>
+            <w:bookmarkStart w:id="48" w:name="modelo_16_2"/>
             <w:r>
               <w:t>16</w:t>
             </w:r>
-            <w:bookmarkEnd w:id="56"/>
+            <w:bookmarkEnd w:id="48"/>
             <w:r>
               <w:t>]</w:t>
             </w:r>
@@ -23553,7 +23854,15 @@
               <w:jc w:val="both"/>
             </w:pPr>
             <w:r>
-              <w:t xml:space="preserve">STA-ELETRONICA. Pilhas e baterias Rontek. Disponível em: </w:t>
+              <w:t xml:space="preserve">STA-ELETRONICA. Pilhas e baterias </w:t>
+            </w:r>
+            <w:proofErr w:type="spellStart"/>
+            <w:r>
+              <w:t>Rontek</w:t>
+            </w:r>
+            <w:proofErr w:type="spellEnd"/>
+            <w:r>
+              <w:t xml:space="preserve">. Disponível em: </w:t>
             </w:r>
             <w:hyperlink r:id="rId26" w:history="1">
               <w:r>
@@ -23617,11 +23926,11 @@
             <w:r>
               <w:t>[</w:t>
             </w:r>
-            <w:bookmarkStart w:id="57" w:name="esquemático_wemos_D1_mini"/>
+            <w:bookmarkStart w:id="49" w:name="esquemático_wemos_D1_mini"/>
             <w:r>
               <w:t>17</w:t>
             </w:r>
-            <w:bookmarkEnd w:id="57"/>
+            <w:bookmarkEnd w:id="49"/>
             <w:r>
               <w:t>]</w:t>
             </w:r>
@@ -23723,11 +24032,11 @@
             <w:r>
               <w:t>[</w:t>
             </w:r>
-            <w:bookmarkStart w:id="58" w:name="datasheet_ME6211"/>
+            <w:bookmarkStart w:id="50" w:name="datasheet_ME6211"/>
             <w:r>
               <w:t>18</w:t>
             </w:r>
-            <w:bookmarkEnd w:id="58"/>
+            <w:bookmarkEnd w:id="50"/>
             <w:r>
               <w:t>]</w:t>
             </w:r>
@@ -23849,11 +24158,11 @@
             <w:r>
               <w:t>[</w:t>
             </w:r>
-            <w:bookmarkStart w:id="59" w:name="modelo_17"/>
+            <w:bookmarkStart w:id="51" w:name="modelo_17"/>
             <w:r>
               <w:t>19</w:t>
             </w:r>
-            <w:bookmarkEnd w:id="59"/>
+            <w:bookmarkEnd w:id="51"/>
             <w:r>
               <w:t>]</w:t>
             </w:r>
@@ -23873,7 +24182,23 @@
                 <w:color w:val="000000"/>
                 <w:shd w:val="clear" w:color="auto" w:fill="FFFFFF"/>
               </w:rPr>
-              <w:t xml:space="preserve">FULLYMAX. Bateria Fullymax SYMA. Disponível em:  </w:t>
+              <w:t xml:space="preserve">FULLYMAX. Bateria </w:t>
+            </w:r>
+            <w:proofErr w:type="spellStart"/>
+            <w:r>
+              <w:rPr>
+                <w:color w:val="000000"/>
+                <w:shd w:val="clear" w:color="auto" w:fill="FFFFFF"/>
+              </w:rPr>
+              <w:t>Fullymax</w:t>
+            </w:r>
+            <w:proofErr w:type="spellEnd"/>
+            <w:r>
+              <w:rPr>
+                <w:color w:val="000000"/>
+                <w:shd w:val="clear" w:color="auto" w:fill="FFFFFF"/>
+              </w:rPr>
+              <w:t xml:space="preserve"> SYMA. Disponível em:  </w:t>
             </w:r>
             <w:hyperlink r:id="rId29" w:history="1">
               <w:r>
@@ -23949,11 +24274,11 @@
             <w:r>
               <w:t>[</w:t>
             </w:r>
-            <w:bookmarkStart w:id="60" w:name="datasheet_ESP8266"/>
+            <w:bookmarkStart w:id="52" w:name="datasheet_ESP8266"/>
             <w:r>
               <w:t>20</w:t>
             </w:r>
-            <w:bookmarkEnd w:id="60"/>
+            <w:bookmarkEnd w:id="52"/>
             <w:r>
               <w:t>]</w:t>
             </w:r>
@@ -24083,7 +24408,15 @@
               <w:jc w:val="both"/>
             </w:pPr>
             <w:r>
-              <w:t xml:space="preserve">MINAMOTO.  LiFePO4 Polymer MODELS. Disponível em: </w:t>
+              <w:t xml:space="preserve">MINAMOTO.  LiFePO4 </w:t>
+            </w:r>
+            <w:proofErr w:type="spellStart"/>
+            <w:r>
+              <w:t>Polymer</w:t>
+            </w:r>
+            <w:proofErr w:type="spellEnd"/>
+            <w:r>
+              <w:t xml:space="preserve"> MODELS. Disponível em: </w:t>
             </w:r>
             <w:hyperlink r:id="rId32" w:history="1">
               <w:r>
@@ -24142,6 +24475,7 @@
               <w:jc w:val="both"/>
             </w:pPr>
             <w:r>
+              <w:lastRenderedPageBreak/>
               <w:t>[</w:t>
             </w:r>
             <w:r>
@@ -24162,7 +24496,15 @@
               <w:jc w:val="both"/>
             </w:pPr>
             <w:r>
-              <w:t xml:space="preserve">MINAMOTO.  LiFePO4 Cylindrical MODELS. Disponível em: </w:t>
+              <w:t xml:space="preserve">MINAMOTO.  LiFePO4 </w:t>
+            </w:r>
+            <w:proofErr w:type="spellStart"/>
+            <w:r>
+              <w:t>Cylindrical</w:t>
+            </w:r>
+            <w:proofErr w:type="spellEnd"/>
+            <w:r>
+              <w:t xml:space="preserve"> MODELS. Disponível em: </w:t>
             </w:r>
             <w:hyperlink r:id="rId33" w:history="1">
               <w:r>
@@ -24241,7 +24583,31 @@
               <w:jc w:val="both"/>
             </w:pPr>
             <w:r>
-              <w:t xml:space="preserve">MINAMOTO.  Lithium Polymer – Standard Type MODELS. Disponível em: </w:t>
+              <w:t xml:space="preserve">MINAMOTO.  </w:t>
+            </w:r>
+            <w:proofErr w:type="spellStart"/>
+            <w:r>
+              <w:t>Lithium</w:t>
+            </w:r>
+            <w:proofErr w:type="spellEnd"/>
+            <w:r>
+              <w:t xml:space="preserve"> </w:t>
+            </w:r>
+            <w:proofErr w:type="spellStart"/>
+            <w:r>
+              <w:t>Polymer</w:t>
+            </w:r>
+            <w:proofErr w:type="spellEnd"/>
+            <w:r>
+              <w:t xml:space="preserve"> – Standard </w:t>
+            </w:r>
+            <w:proofErr w:type="spellStart"/>
+            <w:r>
+              <w:t>Type</w:t>
+            </w:r>
+            <w:proofErr w:type="spellEnd"/>
+            <w:r>
+              <w:t xml:space="preserve"> MODELS. Disponível em: </w:t>
             </w:r>
             <w:hyperlink r:id="rId34" w:history="1">
               <w:r>
@@ -24343,7 +24709,7 @@
           <w:rPr>
             <w:noProof/>
           </w:rPr>
-          <w:t>2</w:t>
+          <w:t>7</w:t>
         </w:r>
         <w:r>
           <w:fldChar w:fldCharType="end"/>
@@ -25833,7 +26199,7 @@
 </file>
 
 <file path=customXml/itemProps1.xml><?xml version="1.0" encoding="utf-8"?>
-<ds:datastoreItem xmlns:ds="http://schemas.openxmlformats.org/officeDocument/2006/customXml" ds:itemID="{FC986C8E-5A0A-490E-BDD2-EDF556EFA2E6}">
+<ds:datastoreItem xmlns:ds="http://schemas.openxmlformats.org/officeDocument/2006/customXml" ds:itemID="{68E8CD8F-8264-4A0A-87BB-18F988C35FA2}">
   <ds:schemaRefs>
     <ds:schemaRef ds:uri="http://schemas.openxmlformats.org/officeDocument/2006/bibliography"/>
   </ds:schemaRefs>

</xml_diff>